<commit_message>
Add logo.png to .gitignore
</commit_message>
<xml_diff>
--- a/documentation/docx/Documentation.docx
+++ b/documentation/docx/Documentation.docx
@@ -776,24 +776,14 @@
           <w:lang w:eastAsia="bg-BG"/>
         </w:rPr>
       </w:pPr>
-    </w:p>
-    <w:p>
-      <w:pPr>
-        <w:spacing w:after="0" w:line="360" w:lineRule="auto"/>
-        <w:rPr>
-          <w:rFonts w:ascii="Times New Roman" w:eastAsia="Times New Roman" w:hAnsi="Times New Roman" w:cs="Times New Roman"/>
-          <w:sz w:val="24"/>
-          <w:szCs w:val="24"/>
-          <w:lang w:eastAsia="bg-BG"/>
-        </w:rPr>
-      </w:pPr>
-      <w:r>
-        <w:rPr>
-          <w:rFonts w:ascii="Times New Roman" w:eastAsia="Times New Roman" w:hAnsi="Times New Roman" w:cs="Times New Roman"/>
-          <w:sz w:val="24"/>
-          <w:szCs w:val="24"/>
-          <w:lang w:eastAsia="bg-BG"/>
-        </w:rPr>
+      <w:r>
+        <w:rPr>
+          <w:rFonts w:ascii="Times New Roman" w:eastAsia="Times New Roman" w:hAnsi="Times New Roman" w:cs="Times New Roman"/>
+          <w:sz w:val="24"/>
+          <w:szCs w:val="24"/>
+          <w:lang w:eastAsia="bg-BG"/>
+        </w:rPr>
+        <w:lastRenderedPageBreak/>
         <w:t>СЪДЪРЖАНИЕ:</w:t>
       </w:r>
     </w:p>
@@ -1256,6 +1246,19 @@
     </w:p>
     <w:p>
       <w:pPr>
+        <w:tabs>
+          <w:tab w:val="left" w:pos="6660"/>
+        </w:tabs>
+        <w:rPr>
+          <w:rFonts w:ascii="Times New Roman" w:hAnsi="Times New Roman" w:cs="Times New Roman"/>
+          <w:b/>
+          <w:color w:val="000000"/>
+          <w:lang w:val="en-US"/>
+        </w:rPr>
+      </w:pPr>
+    </w:p>
+    <w:p>
+      <w:pPr>
         <w:pStyle w:val="ListParagraph"/>
         <w:numPr>
           <w:ilvl w:val="0"/>
@@ -1284,24 +1287,44 @@
     <w:p>
       <w:pPr>
         <w:ind w:firstLine="360"/>
-        <w:rPr>
-          <w:rFonts w:ascii="Times New Roman" w:hAnsi="Times New Roman" w:cs="Times New Roman"/>
-          <w:sz w:val="24"/>
-          <w:szCs w:val="24"/>
-        </w:rPr>
-      </w:pPr>
-      <w:r>
-        <w:rPr>
-          <w:rFonts w:ascii="Times New Roman" w:hAnsi="Times New Roman" w:cs="Times New Roman"/>
-          <w:sz w:val="24"/>
-          <w:szCs w:val="24"/>
-        </w:rPr>
-        <w:t>Проектът "EuroDict" представлява самообучаваща програма за учене на италиански, испански и немски език със свободен достъп в интернет. Създаден е с цел да представи по един интересен и атрактивен начин изучавания материал в часовете в училище и да помогне на потребители, интересуващи се от тези езици.</w:t>
+        <w:jc w:val="both"/>
+        <w:rPr>
+          <w:rFonts w:ascii="Times New Roman" w:hAnsi="Times New Roman" w:cs="Times New Roman"/>
+          <w:sz w:val="24"/>
+          <w:szCs w:val="24"/>
+        </w:rPr>
+      </w:pPr>
+      <w:r>
+        <w:rPr>
+          <w:rFonts w:ascii="Times New Roman" w:hAnsi="Times New Roman" w:cs="Times New Roman"/>
+          <w:sz w:val="24"/>
+          <w:szCs w:val="24"/>
+        </w:rPr>
+        <w:t xml:space="preserve">Проектът </w:t>
+      </w:r>
+      <w:r>
+        <w:rPr>
+          <w:rFonts w:ascii="Times New Roman" w:hAnsi="Times New Roman" w:cs="Times New Roman"/>
+          <w:b/>
+          <w:bCs/>
+          <w:sz w:val="24"/>
+          <w:szCs w:val="24"/>
+        </w:rPr>
+        <w:t>"EuroDict"</w:t>
+      </w:r>
+      <w:r>
+        <w:rPr>
+          <w:rFonts w:ascii="Times New Roman" w:hAnsi="Times New Roman" w:cs="Times New Roman"/>
+          <w:sz w:val="24"/>
+          <w:szCs w:val="24"/>
+        </w:rPr>
+        <w:t xml:space="preserve"> представлява самообучаваща програма за учене на италиански, испански и немски език със свободен достъп в интернет. Създаден е с цел да представи по един интересен и атрактивен начин изучавания материал в часовете в училище и да помогне на потребители, интересуващи се от тези езици.</w:t>
       </w:r>
     </w:p>
     <w:p>
       <w:pPr>
         <w:ind w:firstLine="360"/>
+        <w:jc w:val="both"/>
         <w:rPr>
           <w:rFonts w:ascii="Times New Roman" w:hAnsi="Times New Roman" w:cs="Times New Roman"/>
           <w:sz w:val="24"/>
@@ -1319,15 +1342,15 @@
           <w:lang w:val="en-US"/>
         </w:rPr>
         <w:drawing>
-          <wp:anchor distT="0" distB="0" distL="114300" distR="114300" simplePos="0" relativeHeight="251660288" behindDoc="0" locked="0" layoutInCell="1" allowOverlap="1" wp14:anchorId="3DA32370" wp14:editId="26AD5316">
+          <wp:anchor distT="0" distB="0" distL="114300" distR="114300" simplePos="0" relativeHeight="251660288" behindDoc="0" locked="0" layoutInCell="1" allowOverlap="1" wp14:anchorId="3DA32370" wp14:editId="2504DB52">
             <wp:simplePos x="0" y="0"/>
             <wp:positionH relativeFrom="margin">
               <wp:align>center</wp:align>
             </wp:positionH>
             <wp:positionV relativeFrom="paragraph">
-              <wp:posOffset>697851</wp:posOffset>
+              <wp:posOffset>768350</wp:posOffset>
             </wp:positionV>
-            <wp:extent cx="5184323" cy="3242930"/>
+            <wp:extent cx="5184140" cy="3242310"/>
             <wp:effectExtent l="0" t="0" r="0" b="0"/>
             <wp:wrapTopAndBottom/>
             <wp:docPr id="1" name="Picture 1" descr="Graphical user interface, application&#10;&#10;Description automatically generated"/>
@@ -1356,7 +1379,7 @@
                   <pic:spPr>
                     <a:xfrm>
                       <a:off x="0" y="0"/>
-                      <a:ext cx="5184323" cy="3242930"/>
+                      <a:ext cx="5184140" cy="3242310"/>
                     </a:xfrm>
                     <a:prstGeom prst="rect">
                       <a:avLst/>
@@ -1380,7 +1403,7 @@
           <w:sz w:val="24"/>
           <w:szCs w:val="24"/>
         </w:rPr>
-        <w:t>Много от учениците прекарват голяма част от свободното си време пред компютъра и с помощта на софтуерният продукт могат да се съчетаят полезното с приятното.</w:t>
+        <w:t>Много от учениците прекарват голяма част от свободното си време пред компютъра. Докато сърфират в интернет,  с помощта на софтуерния продукт могат да се съчетаят полезното с приятното, като тестват знанията си и ги усъвършенстват.</w:t>
       </w:r>
     </w:p>
     <w:p>
@@ -1610,7 +1633,7 @@
           <w:sz w:val="24"/>
           <w:szCs w:val="24"/>
         </w:rPr>
-        <w:t xml:space="preserve">Тестване: Проверих как работят хипервръзките, базата от данни и др. Отворих приложението с различни браузъри, за да проверя дали то е съвместимо. </w:t>
+        <w:t xml:space="preserve">Тестване: Проверих как работят хипервръзките, базата данни и др. Отворих приложението с различни браузъри, за да проверя дали то е съвместимо. </w:t>
       </w:r>
     </w:p>
     <w:p>
@@ -1633,7 +1656,23 @@
           <w:szCs w:val="24"/>
         </w:rPr>
         <w:lastRenderedPageBreak/>
-        <w:t>Трябваше ми да избера framework. Избрах Flask, защото Python вече беше езикът, на който съм писал най-много код.</w:t>
+        <w:t xml:space="preserve">Трябваше ми да избера framework. Избрах Flask, защото Python вече беше езикът, </w:t>
+      </w:r>
+      <w:r>
+        <w:rPr>
+          <w:rFonts w:ascii="Times New Roman" w:hAnsi="Times New Roman" w:cs="Times New Roman"/>
+          <w:sz w:val="24"/>
+          <w:szCs w:val="24"/>
+        </w:rPr>
+        <w:t xml:space="preserve">с който имам най-много </w:t>
+      </w:r>
+      <w:r>
+        <w:rPr>
+          <w:rFonts w:ascii="Times New Roman" w:hAnsi="Times New Roman" w:cs="Times New Roman"/>
+          <w:sz w:val="24"/>
+          <w:szCs w:val="24"/>
+        </w:rPr>
+        <w:t>опит в писане на програмен код.</w:t>
       </w:r>
     </w:p>
     <w:p>
@@ -1761,7 +1800,10 @@
     <w:p>
       <w:pPr>
         <w:pStyle w:val="ListParagraph"/>
-        <w:ind w:left="1440"/>
+        <w:numPr>
+          <w:ilvl w:val="1"/>
+          <w:numId w:val="2"/>
+        </w:numPr>
         <w:rPr>
           <w:rFonts w:ascii="Times New Roman" w:hAnsi="Times New Roman" w:cs="Times New Roman"/>
           <w:sz w:val="24"/>
@@ -1775,44 +1817,6 @@
           <w:szCs w:val="24"/>
         </w:rPr>
         <w:t>Качване на базата данни в интернет</w:t>
-      </w:r>
-    </w:p>
-    <w:p>
-      <w:pPr>
-        <w:pStyle w:val="ListParagraph"/>
-        <w:ind w:left="1440"/>
-        <w:rPr>
-          <w:rFonts w:ascii="Times New Roman" w:hAnsi="Times New Roman" w:cs="Times New Roman"/>
-          <w:sz w:val="24"/>
-          <w:szCs w:val="24"/>
-        </w:rPr>
-      </w:pPr>
-      <w:r>
-        <w:rPr>
-          <w:rFonts w:ascii="Times New Roman" w:hAnsi="Times New Roman" w:cs="Times New Roman"/>
-          <w:sz w:val="24"/>
-          <w:szCs w:val="24"/>
-        </w:rPr>
-        <w:t xml:space="preserve">Свързване с отдалечена база данни с програмата </w:t>
-      </w:r>
-      <w:proofErr w:type="spellStart"/>
-      <w:r>
-        <w:rPr>
-          <w:rFonts w:ascii="Times New Roman" w:hAnsi="Times New Roman" w:cs="Times New Roman"/>
-          <w:sz w:val="24"/>
-          <w:szCs w:val="24"/>
-          <w:lang w:val="en-US"/>
-        </w:rPr>
-        <w:t>pgadmin</w:t>
-      </w:r>
-      <w:proofErr w:type="spellEnd"/>
-      <w:r>
-        <w:rPr>
-          <w:rFonts w:ascii="Times New Roman" w:hAnsi="Times New Roman" w:cs="Times New Roman"/>
-          <w:sz w:val="24"/>
-          <w:szCs w:val="24"/>
-        </w:rPr>
-        <w:t>4</w:t>
       </w:r>
     </w:p>
     <w:p>
@@ -1826,139 +1830,33 @@
           <w:rFonts w:ascii="Times New Roman" w:hAnsi="Times New Roman" w:cs="Times New Roman"/>
           <w:sz w:val="24"/>
           <w:szCs w:val="24"/>
+        </w:rPr>
+      </w:pPr>
+      <w:r>
+        <w:rPr>
+          <w:rFonts w:ascii="Times New Roman" w:hAnsi="Times New Roman" w:cs="Times New Roman"/>
+          <w:sz w:val="24"/>
+          <w:szCs w:val="24"/>
+        </w:rPr>
+        <w:t xml:space="preserve">Свързване с отдалечена база данни с програмата </w:t>
+      </w:r>
+      <w:r>
+        <w:rPr>
+          <w:rFonts w:ascii="Times New Roman" w:hAnsi="Times New Roman" w:cs="Times New Roman"/>
+          <w:sz w:val="24"/>
+          <w:szCs w:val="24"/>
           <w:lang w:val="en-US"/>
         </w:rPr>
-      </w:pPr>
-      <w:r>
-        <w:rPr>
-          <w:rFonts w:ascii="Times New Roman" w:hAnsi="Times New Roman" w:cs="Times New Roman"/>
-          <w:sz w:val="24"/>
-          <w:szCs w:val="24"/>
-        </w:rPr>
-        <w:t>Хостване на приложението</w:t>
-      </w:r>
-    </w:p>
-    <w:p>
-      <w:pPr>
-        <w:pStyle w:val="ListParagraph"/>
-        <w:ind w:left="1440"/>
-        <w:rPr>
-          <w:rFonts w:ascii="Times New Roman" w:hAnsi="Times New Roman" w:cs="Times New Roman"/>
-          <w:sz w:val="24"/>
-          <w:szCs w:val="24"/>
-        </w:rPr>
-      </w:pPr>
-      <w:r>
-        <w:rPr>
-          <w:rFonts w:ascii="Times New Roman" w:hAnsi="Times New Roman" w:cs="Times New Roman"/>
-          <w:sz w:val="24"/>
-          <w:szCs w:val="24"/>
-        </w:rPr>
-        <w:t>Платформата, къде</w:t>
-      </w:r>
-      <w:r>
-        <w:rPr>
-          <w:rFonts w:ascii="Times New Roman" w:hAnsi="Times New Roman" w:cs="Times New Roman"/>
-          <w:sz w:val="24"/>
-          <w:szCs w:val="24"/>
-        </w:rPr>
-        <w:t>то беше хостнато приложението (</w:t>
-      </w:r>
-      <w:r>
-        <w:rPr>
-          <w:rFonts w:ascii="Times New Roman" w:hAnsi="Times New Roman" w:cs="Times New Roman"/>
-          <w:sz w:val="24"/>
-          <w:szCs w:val="24"/>
-          <w:lang w:val="en-US"/>
-        </w:rPr>
-        <w:t>Heroku</w:t>
-      </w:r>
-      <w:r>
-        <w:rPr>
-          <w:rFonts w:ascii="Times New Roman" w:hAnsi="Times New Roman" w:cs="Times New Roman"/>
-          <w:sz w:val="24"/>
-          <w:szCs w:val="24"/>
-        </w:rPr>
-        <w:t>) премахна своя безплатен план.</w:t>
-      </w:r>
-    </w:p>
-    <w:p>
-      <w:pPr>
-        <w:pStyle w:val="ListParagraph"/>
-        <w:ind w:left="1440"/>
-        <w:rPr>
-          <w:rFonts w:ascii="Times New Roman" w:hAnsi="Times New Roman" w:cs="Times New Roman"/>
-          <w:sz w:val="24"/>
-          <w:szCs w:val="24"/>
-        </w:rPr>
-      </w:pPr>
-    </w:p>
-    <w:p>
-      <w:pPr>
-        <w:pStyle w:val="ListParagraph"/>
-        <w:ind w:left="1440"/>
-        <w:rPr>
-          <w:rFonts w:ascii="Times New Roman" w:hAnsi="Times New Roman" w:cs="Times New Roman"/>
-          <w:sz w:val="24"/>
-          <w:szCs w:val="24"/>
-        </w:rPr>
-      </w:pPr>
-    </w:p>
-    <w:p>
-      <w:pPr>
-        <w:pStyle w:val="ListParagraph"/>
-        <w:ind w:left="1440"/>
-        <w:rPr>
-          <w:rFonts w:ascii="Times New Roman" w:hAnsi="Times New Roman" w:cs="Times New Roman"/>
-          <w:sz w:val="24"/>
-          <w:szCs w:val="24"/>
-        </w:rPr>
-      </w:pPr>
-    </w:p>
-    <w:p>
-      <w:pPr>
-        <w:pStyle w:val="ListParagraph"/>
-        <w:ind w:left="1440"/>
-        <w:rPr>
-          <w:rFonts w:ascii="Times New Roman" w:hAnsi="Times New Roman" w:cs="Times New Roman"/>
-          <w:sz w:val="24"/>
-          <w:szCs w:val="24"/>
-        </w:rPr>
-      </w:pPr>
-    </w:p>
-    <w:p>
-      <w:pPr>
-        <w:pStyle w:val="ListParagraph"/>
-        <w:ind w:left="1440"/>
-        <w:rPr>
-          <w:rFonts w:ascii="Times New Roman" w:hAnsi="Times New Roman" w:cs="Times New Roman"/>
-          <w:sz w:val="24"/>
-          <w:szCs w:val="24"/>
-        </w:rPr>
-      </w:pPr>
-    </w:p>
-    <w:p>
-      <w:pPr>
-        <w:pStyle w:val="ListParagraph"/>
-        <w:ind w:left="1440"/>
-        <w:rPr>
-          <w:rFonts w:ascii="Times New Roman" w:hAnsi="Times New Roman" w:cs="Times New Roman"/>
-          <w:sz w:val="24"/>
-          <w:szCs w:val="24"/>
-        </w:rPr>
-      </w:pPr>
-    </w:p>
-    <w:p>
-      <w:pPr>
-        <w:pStyle w:val="ListParagraph"/>
-        <w:ind w:left="1440"/>
-        <w:rPr>
-          <w:rFonts w:ascii="Times New Roman" w:hAnsi="Times New Roman" w:cs="Times New Roman"/>
-          <w:sz w:val="24"/>
-          <w:szCs w:val="24"/>
-          <w:lang w:val="en-US"/>
-        </w:rPr>
-      </w:pPr>
+        <w:t>pgadmin</w:t>
+      </w:r>
+      <w:r>
+        <w:rPr>
+          <w:rFonts w:ascii="Times New Roman" w:hAnsi="Times New Roman" w:cs="Times New Roman"/>
+          <w:sz w:val="24"/>
+          <w:szCs w:val="24"/>
+        </w:rPr>
+        <w:t>4</w:t>
+      </w:r>
     </w:p>
     <w:p>
       <w:pPr>
@@ -1973,10 +1871,313 @@
           <w:bCs/>
           <w:sz w:val="24"/>
           <w:szCs w:val="24"/>
+        </w:rPr>
+      </w:pPr>
+      <w:r>
+        <w:rPr>
+          <w:rFonts w:ascii="Times New Roman" w:hAnsi="Times New Roman" w:cs="Times New Roman"/>
+          <w:b/>
+          <w:bCs/>
+          <w:sz w:val="24"/>
+          <w:szCs w:val="24"/>
+        </w:rPr>
+        <w:t>Логическо и функционално описание на решението</w:t>
+      </w:r>
+    </w:p>
+    <w:p>
+      <w:pPr>
+        <w:ind w:firstLine="720"/>
+        <w:rPr>
+          <w:rFonts w:ascii="Times New Roman" w:hAnsi="Times New Roman" w:cs="Times New Roman"/>
+          <w:sz w:val="24"/>
+          <w:szCs w:val="24"/>
+        </w:rPr>
+      </w:pPr>
+      <w:r>
+        <w:rPr>
+          <w:rFonts w:ascii="Times New Roman" w:hAnsi="Times New Roman" w:cs="Times New Roman"/>
+          <w:sz w:val="24"/>
+          <w:szCs w:val="24"/>
+        </w:rPr>
+        <w:t>Проектът представлява</w:t>
+      </w:r>
+      <w:r>
+        <w:rPr>
+          <w:rFonts w:ascii="Times New Roman" w:hAnsi="Times New Roman" w:cs="Times New Roman"/>
+          <w:sz w:val="24"/>
+          <w:szCs w:val="24"/>
+        </w:rPr>
+        <w:t xml:space="preserve"> безплатен</w:t>
+      </w:r>
+      <w:r>
+        <w:rPr>
+          <w:rFonts w:ascii="Times New Roman" w:hAnsi="Times New Roman" w:cs="Times New Roman"/>
+          <w:sz w:val="24"/>
+          <w:szCs w:val="24"/>
+        </w:rPr>
+        <w:t xml:space="preserve"> самоучител чужди езици представен в интернет. Той е създаден  за големите еропейски, говорени в целя свят.</w:t>
+      </w:r>
+      <w:r>
+        <w:rPr>
+          <w:rFonts w:ascii="Times New Roman" w:hAnsi="Times New Roman" w:cs="Times New Roman"/>
+          <w:sz w:val="24"/>
+          <w:szCs w:val="24"/>
+        </w:rPr>
+        <w:t xml:space="preserve"> </w:t>
+      </w:r>
+      <w:r>
+        <w:rPr>
+          <w:rFonts w:ascii="Times New Roman" w:hAnsi="Times New Roman" w:cs="Times New Roman"/>
+          <w:sz w:val="24"/>
+          <w:szCs w:val="24"/>
+        </w:rPr>
+        <w:t>Проектът се намира в интернет със свободен дос</w:t>
+      </w:r>
+      <w:r>
+        <w:rPr>
+          <w:rFonts w:ascii="Times New Roman" w:hAnsi="Times New Roman" w:cs="Times New Roman"/>
+          <w:sz w:val="24"/>
+          <w:szCs w:val="24"/>
+        </w:rPr>
+        <w:t xml:space="preserve">тъп: </w:t>
+      </w:r>
+    </w:p>
+    <w:p>
+      <w:pPr>
+        <w:ind w:firstLine="720"/>
+        <w:rPr>
+          <w:rFonts w:ascii="Times New Roman" w:hAnsi="Times New Roman" w:cs="Times New Roman"/>
+          <w:sz w:val="24"/>
+          <w:szCs w:val="24"/>
           <w:lang w:val="en-US"/>
         </w:rPr>
       </w:pPr>
-      <w:r>
+      <w:hyperlink r:id="rId10" w:history="1">
+        <w:r>
+          <w:rPr>
+            <w:rStyle w:val="Hyperlink"/>
+            <w:rFonts w:ascii="Times New Roman" w:hAnsi="Times New Roman" w:cs="Times New Roman"/>
+            <w:sz w:val="24"/>
+            <w:szCs w:val="24"/>
+            <w:lang w:val="en-US"/>
+          </w:rPr>
+          <w:t>https</w:t>
+        </w:r>
+        <w:r>
+          <w:rPr>
+            <w:rStyle w:val="Hyperlink"/>
+            <w:rFonts w:ascii="Times New Roman" w:hAnsi="Times New Roman" w:cs="Times New Roman"/>
+            <w:sz w:val="24"/>
+            <w:szCs w:val="24"/>
+          </w:rPr>
+          <w:t>://</w:t>
+        </w:r>
+        <w:r>
+          <w:rPr>
+            <w:rStyle w:val="Hyperlink"/>
+            <w:rFonts w:ascii="Times New Roman" w:hAnsi="Times New Roman" w:cs="Times New Roman"/>
+            <w:sz w:val="24"/>
+            <w:szCs w:val="24"/>
+            <w:lang w:val="en-US"/>
+          </w:rPr>
+          <w:t>eurodict</w:t>
+        </w:r>
+        <w:r>
+          <w:rPr>
+            <w:rStyle w:val="Hyperlink"/>
+            <w:rFonts w:ascii="Times New Roman" w:hAnsi="Times New Roman" w:cs="Times New Roman"/>
+            <w:sz w:val="24"/>
+            <w:szCs w:val="24"/>
+          </w:rPr>
+          <w:t>.</w:t>
+        </w:r>
+        <w:r>
+          <w:rPr>
+            <w:rStyle w:val="Hyperlink"/>
+            <w:rFonts w:ascii="Times New Roman" w:hAnsi="Times New Roman" w:cs="Times New Roman"/>
+            <w:sz w:val="24"/>
+            <w:szCs w:val="24"/>
+            <w:lang w:val="en-US"/>
+          </w:rPr>
+          <w:t>herokuapp</w:t>
+        </w:r>
+        <w:r>
+          <w:rPr>
+            <w:rStyle w:val="Hyperlink"/>
+            <w:rFonts w:ascii="Times New Roman" w:hAnsi="Times New Roman" w:cs="Times New Roman"/>
+            <w:sz w:val="24"/>
+            <w:szCs w:val="24"/>
+          </w:rPr>
+          <w:t>.</w:t>
+        </w:r>
+        <w:r>
+          <w:rPr>
+            <w:rStyle w:val="Hyperlink"/>
+            <w:rFonts w:ascii="Times New Roman" w:hAnsi="Times New Roman" w:cs="Times New Roman"/>
+            <w:sz w:val="24"/>
+            <w:szCs w:val="24"/>
+            <w:lang w:val="en-US"/>
+          </w:rPr>
+          <w:t>co</w:t>
+        </w:r>
+        <w:r>
+          <w:rPr>
+            <w:rStyle w:val="Hyperlink"/>
+            <w:rFonts w:ascii="Times New Roman" w:hAnsi="Times New Roman" w:cs="Times New Roman"/>
+            <w:sz w:val="24"/>
+            <w:szCs w:val="24"/>
+            <w:lang w:val="en-US"/>
+          </w:rPr>
+          <w:t>m</w:t>
+        </w:r>
+        <w:r>
+          <w:rPr>
+            <w:rStyle w:val="Hyperlink"/>
+            <w:rFonts w:ascii="Times New Roman" w:hAnsi="Times New Roman" w:cs="Times New Roman"/>
+            <w:sz w:val="24"/>
+            <w:szCs w:val="24"/>
+          </w:rPr>
+          <w:t>/</w:t>
+        </w:r>
+      </w:hyperlink>
+    </w:p>
+    <w:p>
+      <w:pPr>
+        <w:rPr>
+          <w:rFonts w:ascii="Times New Roman" w:hAnsi="Times New Roman" w:cs="Times New Roman"/>
+          <w:sz w:val="24"/>
+          <w:szCs w:val="24"/>
+        </w:rPr>
+      </w:pPr>
+      <w:r>
+        <w:rPr>
+          <w:rFonts w:ascii="Times New Roman" w:hAnsi="Times New Roman" w:cs="Times New Roman"/>
+          <w:sz w:val="24"/>
+          <w:szCs w:val="24"/>
+        </w:rPr>
+        <w:t>Кода можете да намерите на</w:t>
+      </w:r>
+    </w:p>
+    <w:p>
+      <w:pPr>
+        <w:ind w:firstLine="720"/>
+        <w:rPr>
+          <w:rFonts w:ascii="Times New Roman" w:hAnsi="Times New Roman" w:cs="Times New Roman"/>
+          <w:sz w:val="24"/>
+          <w:szCs w:val="24"/>
+        </w:rPr>
+      </w:pPr>
+      <w:hyperlink r:id="rId11" w:history="1">
+        <w:r>
+          <w:rPr>
+            <w:rStyle w:val="Hyperlink"/>
+            <w:rFonts w:ascii="Times New Roman" w:hAnsi="Times New Roman" w:cs="Times New Roman"/>
+            <w:sz w:val="24"/>
+            <w:szCs w:val="24"/>
+          </w:rPr>
+          <w:t>https://github.com/romanov-lyubomi</w:t>
+        </w:r>
+        <w:r>
+          <w:rPr>
+            <w:rStyle w:val="Hyperlink"/>
+            <w:rFonts w:ascii="Times New Roman" w:hAnsi="Times New Roman" w:cs="Times New Roman"/>
+            <w:sz w:val="24"/>
+            <w:szCs w:val="24"/>
+          </w:rPr>
+          <w:t>r</w:t>
+        </w:r>
+        <w:r>
+          <w:rPr>
+            <w:rStyle w:val="Hyperlink"/>
+            <w:rFonts w:ascii="Times New Roman" w:hAnsi="Times New Roman" w:cs="Times New Roman"/>
+            <w:sz w:val="24"/>
+            <w:szCs w:val="24"/>
+          </w:rPr>
+          <w:t>/eurodict</w:t>
+        </w:r>
+      </w:hyperlink>
+    </w:p>
+    <w:p>
+      <w:pPr>
+        <w:ind w:firstLine="720"/>
+        <w:rPr>
+          <w:rFonts w:ascii="Times New Roman" w:hAnsi="Times New Roman" w:cs="Times New Roman"/>
+          <w:sz w:val="24"/>
+          <w:szCs w:val="24"/>
+        </w:rPr>
+      </w:pPr>
+      <w:r>
+        <w:rPr>
+          <w:rFonts w:ascii="Times New Roman" w:hAnsi="Times New Roman" w:cs="Times New Roman"/>
+          <w:sz w:val="24"/>
+          <w:szCs w:val="24"/>
+        </w:rPr>
+        <w:t>Приложение</w:t>
+      </w:r>
+      <w:r>
+        <w:rPr>
+          <w:rFonts w:ascii="Times New Roman" w:hAnsi="Times New Roman" w:cs="Times New Roman"/>
+          <w:sz w:val="24"/>
+          <w:szCs w:val="24"/>
+        </w:rPr>
+        <w:t>то</w:t>
+      </w:r>
+      <w:r>
+        <w:rPr>
+          <w:rFonts w:ascii="Times New Roman" w:hAnsi="Times New Roman" w:cs="Times New Roman"/>
+          <w:sz w:val="24"/>
+          <w:szCs w:val="24"/>
+        </w:rPr>
+        <w:t xml:space="preserve"> разполага с лого и име, които се показват във всяка страница в </w:t>
+      </w:r>
+      <w:r>
+        <w:rPr>
+          <w:rFonts w:ascii="Times New Roman" w:hAnsi="Times New Roman" w:cs="Times New Roman"/>
+          <w:sz w:val="24"/>
+          <w:szCs w:val="24"/>
+        </w:rPr>
+        <w:t>раздела</w:t>
+      </w:r>
+      <w:r>
+        <w:rPr>
+          <w:rFonts w:ascii="Times New Roman" w:hAnsi="Times New Roman" w:cs="Times New Roman"/>
+          <w:sz w:val="24"/>
+          <w:szCs w:val="24"/>
+        </w:rPr>
+        <w:t xml:space="preserve"> на браузъра.</w:t>
+      </w:r>
+    </w:p>
+    <w:p>
+      <w:pPr>
+        <w:ind w:firstLine="720"/>
+        <w:rPr>
+          <w:rFonts w:ascii="Times New Roman" w:hAnsi="Times New Roman" w:cs="Times New Roman"/>
+          <w:sz w:val="24"/>
+          <w:szCs w:val="24"/>
+        </w:rPr>
+      </w:pPr>
+      <w:r>
+        <w:rPr>
+          <w:rFonts w:ascii="Times New Roman" w:hAnsi="Times New Roman" w:cs="Times New Roman"/>
+          <w:sz w:val="24"/>
+          <w:szCs w:val="24"/>
+        </w:rPr>
+        <w:t xml:space="preserve">Всяка страница на приложението има лента в горната част, която служи за по-лесна навигиция. Тя също показва и избрания от потребителя език в горния децен ъгъл. </w:t>
+      </w:r>
+    </w:p>
+    <w:p>
+      <w:pPr>
+        <w:ind w:firstLine="720"/>
+        <w:rPr>
+          <w:rFonts w:ascii="Times New Roman" w:hAnsi="Times New Roman" w:cs="Times New Roman"/>
+          <w:sz w:val="24"/>
+          <w:szCs w:val="24"/>
+        </w:rPr>
+      </w:pPr>
+    </w:p>
+    <w:p>
+      <w:pPr>
+        <w:ind w:firstLine="720"/>
         <w:rPr>
           <w:rFonts w:ascii="Times New Roman" w:hAnsi="Times New Roman" w:cs="Times New Roman"/>
           <w:b/>
@@ -1984,114 +2185,16 @@
           <w:sz w:val="24"/>
           <w:szCs w:val="24"/>
         </w:rPr>
-        <w:t>Логическо и функционално описание на решението</w:t>
-      </w:r>
-    </w:p>
-    <w:p>
-      <w:pPr>
-        <w:pStyle w:val="ListParagraph"/>
+      </w:pPr>
+      <w:r>
         <w:rPr>
           <w:rFonts w:ascii="Times New Roman" w:hAnsi="Times New Roman" w:cs="Times New Roman"/>
           <w:b/>
           <w:bCs/>
           <w:sz w:val="24"/>
           <w:szCs w:val="24"/>
-          <w:lang w:val="en-US"/>
-        </w:rPr>
-      </w:pPr>
-    </w:p>
-    <w:p>
-      <w:pPr>
-        <w:ind w:firstLine="720"/>
-        <w:rPr>
-          <w:rFonts w:ascii="Times New Roman" w:hAnsi="Times New Roman" w:cs="Times New Roman"/>
-          <w:sz w:val="24"/>
-          <w:szCs w:val="24"/>
-        </w:rPr>
-      </w:pPr>
-      <w:r>
-        <w:rPr>
-          <w:rFonts w:ascii="Times New Roman" w:hAnsi="Times New Roman" w:cs="Times New Roman"/>
-          <w:sz w:val="24"/>
-          <w:szCs w:val="24"/>
-        </w:rPr>
-        <w:t>Проектът представлява самоучител чужди езици представен в интернет. Той е създаден  за големите еропейски, говорени в целя свят.</w:t>
-      </w:r>
-      <w:r>
-        <w:rPr>
-          <w:rFonts w:ascii="Times New Roman" w:hAnsi="Times New Roman" w:cs="Times New Roman"/>
-          <w:sz w:val="24"/>
-          <w:szCs w:val="24"/>
-        </w:rPr>
-        <w:t xml:space="preserve"> </w:t>
-      </w:r>
-    </w:p>
-    <w:p>
-      <w:pPr>
-        <w:ind w:firstLine="720"/>
-        <w:rPr>
-          <w:rFonts w:ascii="Times New Roman" w:hAnsi="Times New Roman" w:cs="Times New Roman"/>
-          <w:sz w:val="24"/>
-          <w:szCs w:val="24"/>
-        </w:rPr>
-      </w:pPr>
-      <w:r>
-        <w:rPr>
-          <w:rFonts w:ascii="Times New Roman" w:hAnsi="Times New Roman" w:cs="Times New Roman"/>
-          <w:sz w:val="24"/>
-          <w:szCs w:val="24"/>
-        </w:rPr>
-        <w:t>Приложение</w:t>
-      </w:r>
-      <w:r>
-        <w:rPr>
-          <w:rFonts w:ascii="Times New Roman" w:hAnsi="Times New Roman" w:cs="Times New Roman"/>
-          <w:sz w:val="24"/>
-          <w:szCs w:val="24"/>
-        </w:rPr>
-        <w:t>то</w:t>
-      </w:r>
-      <w:r>
-        <w:rPr>
-          <w:rFonts w:ascii="Times New Roman" w:hAnsi="Times New Roman" w:cs="Times New Roman"/>
-          <w:sz w:val="24"/>
-          <w:szCs w:val="24"/>
-        </w:rPr>
-        <w:t xml:space="preserve"> разполага с лого и име, които се показват във всяка страница в </w:t>
-      </w:r>
-      <w:r>
-        <w:rPr>
-          <w:rFonts w:ascii="Times New Roman" w:hAnsi="Times New Roman" w:cs="Times New Roman"/>
-          <w:sz w:val="24"/>
-          <w:szCs w:val="24"/>
-        </w:rPr>
-        <w:t>раздела</w:t>
-      </w:r>
-      <w:r>
-        <w:rPr>
-          <w:rFonts w:ascii="Times New Roman" w:hAnsi="Times New Roman" w:cs="Times New Roman"/>
-          <w:sz w:val="24"/>
-          <w:szCs w:val="24"/>
-        </w:rPr>
-        <w:t xml:space="preserve"> на браузъра.</w:t>
-      </w:r>
-    </w:p>
-    <w:p>
-      <w:pPr>
-        <w:ind w:firstLine="720"/>
-        <w:rPr>
-          <w:rFonts w:ascii="Times New Roman" w:hAnsi="Times New Roman" w:cs="Times New Roman"/>
-          <w:sz w:val="24"/>
-          <w:szCs w:val="24"/>
-        </w:rPr>
-      </w:pPr>
-      <w:r>
-        <w:rPr>
-          <w:rFonts w:ascii="Times New Roman" w:hAnsi="Times New Roman" w:cs="Times New Roman"/>
-          <w:sz w:val="24"/>
-          <w:szCs w:val="24"/>
-        </w:rPr>
-        <w:t>Всяка страница на приложението има лента в горната част, която служи за по-лесна навигиция. Тя също показва и избрания от потребителя език в горния децен ъгъл. Избраният език, може да се смени по всяко време от настройките на профила.</w:t>
+        </w:rPr>
+        <w:t>Регистрация на потребител:</w:t>
       </w:r>
     </w:p>
     <w:p>
@@ -2115,22 +2218,22 @@
           <w:szCs w:val="24"/>
         </w:rPr>
         <w:drawing>
-          <wp:anchor distT="0" distB="0" distL="114300" distR="114300" simplePos="0" relativeHeight="251661312" behindDoc="1" locked="0" layoutInCell="1" allowOverlap="1" wp14:anchorId="3CC2D0EA" wp14:editId="73F8FCD5">
+          <wp:anchor distT="0" distB="0" distL="114300" distR="114300" simplePos="0" relativeHeight="251661312" behindDoc="1" locked="0" layoutInCell="1" allowOverlap="1" wp14:anchorId="3CC2D0EA" wp14:editId="79ECFD94">
             <wp:simplePos x="0" y="0"/>
             <wp:positionH relativeFrom="margin">
               <wp:align>right</wp:align>
             </wp:positionH>
             <wp:positionV relativeFrom="paragraph">
-              <wp:posOffset>337170</wp:posOffset>
+              <wp:posOffset>9387</wp:posOffset>
             </wp:positionV>
-            <wp:extent cx="5731510" cy="2395220"/>
-            <wp:effectExtent l="0" t="0" r="2540" b="5080"/>
+            <wp:extent cx="3886200" cy="1623695"/>
+            <wp:effectExtent l="0" t="0" r="0" b="0"/>
             <wp:wrapTight wrapText="bothSides">
               <wp:wrapPolygon edited="0">
                 <wp:start x="0" y="0"/>
-                <wp:lineTo x="0" y="21474"/>
-                <wp:lineTo x="21538" y="21474"/>
-                <wp:lineTo x="21538" y="0"/>
+                <wp:lineTo x="0" y="21287"/>
+                <wp:lineTo x="21494" y="21287"/>
+                <wp:lineTo x="21494" y="0"/>
                 <wp:lineTo x="0" y="0"/>
               </wp:wrapPolygon>
             </wp:wrapTight>
@@ -2146,7 +2249,7 @@
                     <pic:cNvPicPr/>
                   </pic:nvPicPr>
                   <pic:blipFill>
-                    <a:blip r:embed="rId10">
+                    <a:blip r:embed="rId12" cstate="print">
                       <a:extLst>
                         <a:ext uri="{28A0092B-C50C-407E-A947-70E740481C1C}">
                           <a14:useLocalDpi xmlns:a14="http://schemas.microsoft.com/office/drawing/2010/main" val="0"/>
@@ -2160,7 +2263,7 @@
                   <pic:spPr>
                     <a:xfrm>
                       <a:off x="0" y="0"/>
-                      <a:ext cx="5731510" cy="2395220"/>
+                      <a:ext cx="3886200" cy="1623695"/>
                     </a:xfrm>
                     <a:prstGeom prst="rect">
                       <a:avLst/>
@@ -2178,28 +2281,57 @@
           </wp:anchor>
         </w:drawing>
       </w:r>
-      <w:r>
-        <w:rPr>
-          <w:rFonts w:ascii="Times New Roman" w:hAnsi="Times New Roman" w:cs="Times New Roman"/>
-          <w:b/>
-          <w:bCs/>
-          <w:sz w:val="24"/>
-          <w:szCs w:val="24"/>
-        </w:rPr>
-        <w:t>Регистрация на потребител:</w:t>
-      </w:r>
     </w:p>
     <w:p>
       <w:pPr>
         <w:ind w:firstLine="720"/>
-        <w:rPr>
-          <w:rFonts w:ascii="Times New Roman" w:hAnsi="Times New Roman" w:cs="Times New Roman"/>
-          <w:b/>
-          <w:bCs/>
-          <w:sz w:val="24"/>
-          <w:szCs w:val="24"/>
-        </w:rPr>
-      </w:pPr>
+        <w:jc w:val="both"/>
+        <w:rPr>
+          <w:rFonts w:ascii="Times New Roman" w:hAnsi="Times New Roman" w:cs="Times New Roman"/>
+        </w:rPr>
+      </w:pPr>
+      <w:r>
+        <w:rPr>
+          <w:rFonts w:ascii="Times New Roman" w:hAnsi="Times New Roman" w:cs="Times New Roman"/>
+        </w:rPr>
+        <w:t xml:space="preserve">При регистрация се задава </w:t>
+      </w:r>
+      <w:r>
+        <w:rPr>
+          <w:rFonts w:ascii="Times New Roman" w:hAnsi="Times New Roman" w:cs="Times New Roman"/>
+        </w:rPr>
+        <w:t xml:space="preserve">потребителско </w:t>
+      </w:r>
+      <w:r>
+        <w:rPr>
+          <w:rFonts w:ascii="Times New Roman" w:hAnsi="Times New Roman" w:cs="Times New Roman"/>
+        </w:rPr>
+        <w:t>име, имейл, парола и език</w:t>
+      </w:r>
+      <w:r>
+        <w:rPr>
+          <w:rFonts w:ascii="Times New Roman" w:hAnsi="Times New Roman" w:cs="Times New Roman"/>
+        </w:rPr>
+        <w:t xml:space="preserve"> който искаме да учим и</w:t>
+      </w:r>
+      <w:r>
+        <w:rPr>
+          <w:rFonts w:ascii="Times New Roman" w:hAnsi="Times New Roman" w:cs="Times New Roman"/>
+        </w:rPr>
+        <w:t xml:space="preserve"> който може да се смени по всяко време</w:t>
+      </w:r>
+      <w:r>
+        <w:rPr>
+          <w:rFonts w:ascii="Times New Roman" w:hAnsi="Times New Roman" w:cs="Times New Roman"/>
+        </w:rPr>
+        <w:t xml:space="preserve"> от настройките на профила</w:t>
+      </w:r>
+      <w:r>
+        <w:rPr>
+          <w:rFonts w:ascii="Times New Roman" w:hAnsi="Times New Roman" w:cs="Times New Roman"/>
+        </w:rPr>
+        <w:t>.</w:t>
+      </w:r>
     </w:p>
     <w:p>
       <w:pPr>
@@ -2208,37 +2340,14 @@
           <w:rFonts w:ascii="Times New Roman" w:hAnsi="Times New Roman" w:cs="Times New Roman"/>
         </w:rPr>
       </w:pPr>
-      <w:r>
-        <w:rPr>
-          <w:rFonts w:ascii="Times New Roman" w:hAnsi="Times New Roman" w:cs="Times New Roman"/>
-        </w:rPr>
-        <w:lastRenderedPageBreak/>
-        <w:t>При регистрация се задава име, имейл, парола и език</w:t>
-      </w:r>
-      <w:r>
-        <w:rPr>
-          <w:rFonts w:ascii="Times New Roman" w:hAnsi="Times New Roman" w:cs="Times New Roman"/>
-        </w:rPr>
-        <w:t xml:space="preserve"> който искаме да учим и</w:t>
-      </w:r>
-      <w:r>
-        <w:rPr>
-          <w:rFonts w:ascii="Times New Roman" w:hAnsi="Times New Roman" w:cs="Times New Roman"/>
-        </w:rPr>
-        <w:t xml:space="preserve"> който може да се смени по всяко време</w:t>
-      </w:r>
-      <w:r>
-        <w:rPr>
-          <w:rFonts w:ascii="Times New Roman" w:hAnsi="Times New Roman" w:cs="Times New Roman"/>
-        </w:rPr>
-        <w:t xml:space="preserve"> от настройките на профила</w:t>
-      </w:r>
-      <w:r>
-        <w:rPr>
-          <w:rFonts w:ascii="Times New Roman" w:hAnsi="Times New Roman" w:cs="Times New Roman"/>
-        </w:rPr>
-        <w:t>.</w:t>
-      </w:r>
+    </w:p>
+    <w:p>
+      <w:pPr>
+        <w:ind w:firstLine="720"/>
+        <w:rPr>
+          <w:rFonts w:ascii="Times New Roman" w:hAnsi="Times New Roman" w:cs="Times New Roman"/>
+        </w:rPr>
+      </w:pPr>
     </w:p>
     <w:p>
       <w:pPr>
@@ -2254,6 +2363,7 @@
           <w:sz w:val="24"/>
           <w:szCs w:val="24"/>
         </w:rPr>
+        <w:lastRenderedPageBreak/>
         <w:drawing>
           <wp:anchor distT="0" distB="0" distL="114300" distR="114300" simplePos="0" relativeHeight="251671552" behindDoc="0" locked="0" layoutInCell="1" allowOverlap="1" wp14:anchorId="6DDF5ED7" wp14:editId="4BAAED41">
             <wp:simplePos x="0" y="0"/>
@@ -2278,7 +2388,7 @@
                     <pic:cNvPicPr/>
                   </pic:nvPicPr>
                   <pic:blipFill>
-                    <a:blip r:embed="rId11" cstate="print">
+                    <a:blip r:embed="rId13" cstate="print">
                       <a:extLst>
                         <a:ext uri="{28A0092B-C50C-407E-A947-70E740481C1C}">
                           <a14:useLocalDpi xmlns:a14="http://schemas.microsoft.com/office/drawing/2010/main" val="0"/>
@@ -2339,7 +2449,7 @@
                     <pic:cNvPicPr/>
                   </pic:nvPicPr>
                   <pic:blipFill>
-                    <a:blip r:embed="rId12" cstate="print">
+                    <a:blip r:embed="rId14" cstate="print">
                       <a:extLst>
                         <a:ext uri="{28A0092B-C50C-407E-A947-70E740481C1C}">
                           <a14:useLocalDpi xmlns:a14="http://schemas.microsoft.com/office/drawing/2010/main" val="0"/>
@@ -2400,7 +2510,7 @@
                     <pic:cNvPicPr/>
                   </pic:nvPicPr>
                   <pic:blipFill>
-                    <a:blip r:embed="rId13" cstate="print">
+                    <a:blip r:embed="rId15" cstate="print">
                       <a:extLst>
                         <a:ext uri="{28A0092B-C50C-407E-A947-70E740481C1C}">
                           <a14:useLocalDpi xmlns:a14="http://schemas.microsoft.com/office/drawing/2010/main" val="0"/>
@@ -2461,7 +2571,7 @@
                     <pic:cNvPicPr/>
                   </pic:nvPicPr>
                   <pic:blipFill>
-                    <a:blip r:embed="rId14" cstate="print">
+                    <a:blip r:embed="rId16" cstate="print">
                       <a:extLst>
                         <a:ext uri="{28A0092B-C50C-407E-A947-70E740481C1C}">
                           <a14:useLocalDpi xmlns:a14="http://schemas.microsoft.com/office/drawing/2010/main" val="0"/>
@@ -2545,140 +2655,6 @@
       </w:pPr>
       <w:r>
         <w:rPr>
-          <w:noProof/>
-        </w:rPr>
-        <w:drawing>
-          <wp:anchor distT="0" distB="0" distL="114300" distR="114300" simplePos="0" relativeHeight="251663360" behindDoc="0" locked="0" layoutInCell="1" allowOverlap="1" wp14:anchorId="6AEE006D" wp14:editId="0027CCB2">
-            <wp:simplePos x="0" y="0"/>
-            <wp:positionH relativeFrom="margin">
-              <wp:posOffset>3581400</wp:posOffset>
-            </wp:positionH>
-            <wp:positionV relativeFrom="paragraph">
-              <wp:posOffset>738535</wp:posOffset>
-            </wp:positionV>
-            <wp:extent cx="796925" cy="873760"/>
-            <wp:effectExtent l="0" t="0" r="3175" b="2540"/>
-            <wp:wrapTopAndBottom/>
-            <wp:docPr id="4" name="Picture 4" descr="Python (programming language) - Wikipedia"/>
-            <wp:cNvGraphicFramePr>
-              <a:graphicFrameLocks xmlns:a="http://schemas.openxmlformats.org/drawingml/2006/main" noChangeAspect="1"/>
-            </wp:cNvGraphicFramePr>
-            <a:graphic xmlns:a="http://schemas.openxmlformats.org/drawingml/2006/main">
-              <a:graphicData uri="http://schemas.openxmlformats.org/drawingml/2006/picture">
-                <pic:pic xmlns:pic="http://schemas.openxmlformats.org/drawingml/2006/picture">
-                  <pic:nvPicPr>
-                    <pic:cNvPr id="0" name="Picture 2" descr="Python (programming language) - Wikipedia"/>
-                    <pic:cNvPicPr>
-                      <a:picLocks noChangeAspect="1" noChangeArrowheads="1"/>
-                    </pic:cNvPicPr>
-                  </pic:nvPicPr>
-                  <pic:blipFill>
-                    <a:blip r:embed="rId15" cstate="print">
-                      <a:extLst>
-                        <a:ext uri="{28A0092B-C50C-407E-A947-70E740481C1C}">
-                          <a14:useLocalDpi xmlns:a14="http://schemas.microsoft.com/office/drawing/2010/main" val="0"/>
-                        </a:ext>
-                      </a:extLst>
-                    </a:blip>
-                    <a:srcRect/>
-                    <a:stretch>
-                      <a:fillRect/>
-                    </a:stretch>
-                  </pic:blipFill>
-                  <pic:spPr bwMode="auto">
-                    <a:xfrm>
-                      <a:off x="0" y="0"/>
-                      <a:ext cx="796925" cy="873760"/>
-                    </a:xfrm>
-                    <a:prstGeom prst="rect">
-                      <a:avLst/>
-                    </a:prstGeom>
-                    <a:noFill/>
-                    <a:ln>
-                      <a:noFill/>
-                    </a:ln>
-                  </pic:spPr>
-                </pic:pic>
-              </a:graphicData>
-            </a:graphic>
-            <wp14:sizeRelH relativeFrom="page">
-              <wp14:pctWidth>0</wp14:pctWidth>
-            </wp14:sizeRelH>
-            <wp14:sizeRelV relativeFrom="page">
-              <wp14:pctHeight>0</wp14:pctHeight>
-            </wp14:sizeRelV>
-          </wp:anchor>
-        </w:drawing>
-      </w:r>
-      <w:r>
-        <w:rPr>
-          <w:rFonts w:ascii="Times New Roman" w:hAnsi="Times New Roman" w:cs="Times New Roman"/>
-          <w:noProof/>
-          <w:sz w:val="24"/>
-          <w:szCs w:val="24"/>
-        </w:rPr>
-        <w:drawing>
-          <wp:anchor distT="0" distB="0" distL="114300" distR="114300" simplePos="0" relativeHeight="251662336" behindDoc="1" locked="0" layoutInCell="1" allowOverlap="1" wp14:anchorId="0895D341" wp14:editId="1FAC27A4">
-            <wp:simplePos x="0" y="0"/>
-            <wp:positionH relativeFrom="margin">
-              <wp:posOffset>227596</wp:posOffset>
-            </wp:positionH>
-            <wp:positionV relativeFrom="paragraph">
-              <wp:posOffset>558475</wp:posOffset>
-            </wp:positionV>
-            <wp:extent cx="2831465" cy="1106170"/>
-            <wp:effectExtent l="0" t="0" r="0" b="0"/>
-            <wp:wrapTopAndBottom/>
-            <wp:docPr id="3" name="Picture 3"/>
-            <wp:cNvGraphicFramePr>
-              <a:graphicFrameLocks xmlns:a="http://schemas.openxmlformats.org/drawingml/2006/main" noChangeAspect="1"/>
-            </wp:cNvGraphicFramePr>
-            <a:graphic xmlns:a="http://schemas.openxmlformats.org/drawingml/2006/main">
-              <a:graphicData uri="http://schemas.openxmlformats.org/drawingml/2006/picture">
-                <pic:pic xmlns:pic="http://schemas.openxmlformats.org/drawingml/2006/picture">
-                  <pic:nvPicPr>
-                    <pic:cNvPr id="0" name="Picture 2"/>
-                    <pic:cNvPicPr>
-                      <a:picLocks noChangeAspect="1" noChangeArrowheads="1"/>
-                    </pic:cNvPicPr>
-                  </pic:nvPicPr>
-                  <pic:blipFill>
-                    <a:blip r:embed="rId16" cstate="print">
-                      <a:extLst>
-                        <a:ext uri="{28A0092B-C50C-407E-A947-70E740481C1C}">
-                          <a14:useLocalDpi xmlns:a14="http://schemas.microsoft.com/office/drawing/2010/main" val="0"/>
-                        </a:ext>
-                      </a:extLst>
-                    </a:blip>
-                    <a:srcRect/>
-                    <a:stretch>
-                      <a:fillRect/>
-                    </a:stretch>
-                  </pic:blipFill>
-                  <pic:spPr bwMode="auto">
-                    <a:xfrm>
-                      <a:off x="0" y="0"/>
-                      <a:ext cx="2831465" cy="1106170"/>
-                    </a:xfrm>
-                    <a:prstGeom prst="rect">
-                      <a:avLst/>
-                    </a:prstGeom>
-                    <a:noFill/>
-                  </pic:spPr>
-                </pic:pic>
-              </a:graphicData>
-            </a:graphic>
-            <wp14:sizeRelH relativeFrom="page">
-              <wp14:pctWidth>0</wp14:pctWidth>
-            </wp14:sizeRelH>
-            <wp14:sizeRelV relativeFrom="page">
-              <wp14:pctHeight>0</wp14:pctHeight>
-            </wp14:sizeRelV>
-          </wp:anchor>
-        </w:drawing>
-      </w:r>
-      <w:r>
-        <w:rPr>
           <w:rFonts w:ascii="Times New Roman" w:hAnsi="Times New Roman" w:cs="Times New Roman"/>
           <w:sz w:val="24"/>
           <w:szCs w:val="24"/>
@@ -2815,16 +2791,6 @@
           <w:rFonts w:ascii="Times New Roman" w:hAnsi="Times New Roman" w:cs="Times New Roman"/>
           <w:sz w:val="24"/>
           <w:szCs w:val="24"/>
-        </w:rPr>
-      </w:pPr>
-    </w:p>
-    <w:p>
-      <w:pPr>
-        <w:ind w:left="360" w:firstLine="360"/>
-        <w:rPr>
-          <w:rFonts w:ascii="Times New Roman" w:hAnsi="Times New Roman" w:cs="Times New Roman"/>
-          <w:sz w:val="24"/>
-          <w:szCs w:val="24"/>
           <w:lang w:val="es-ES"/>
         </w:rPr>
       </w:pPr>
@@ -2834,7 +2800,6 @@
           <w:sz w:val="24"/>
           <w:szCs w:val="24"/>
         </w:rPr>
-        <w:lastRenderedPageBreak/>
         <w:t xml:space="preserve">За </w:t>
       </w:r>
       <w:r>
@@ -2916,7 +2881,26 @@
             <w:sz w:val="24"/>
             <w:szCs w:val="24"/>
           </w:rPr>
-          <w:t>http://eurodict.herokuapp.com/</w:t>
+          <w:t>http</w:t>
+        </w:r>
+        <w:r>
+          <w:rPr>
+            <w:rStyle w:val="Hyperlink"/>
+            <w:rFonts w:ascii="Times New Roman" w:hAnsi="Times New Roman" w:cs="Times New Roman"/>
+            <w:sz w:val="24"/>
+            <w:szCs w:val="24"/>
+            <w:lang w:val="es-ES"/>
+          </w:rPr>
+          <w:t>s</w:t>
+        </w:r>
+        <w:r>
+          <w:rPr>
+            <w:rStyle w:val="Hyperlink"/>
+            <w:rFonts w:ascii="Times New Roman" w:hAnsi="Times New Roman" w:cs="Times New Roman"/>
+            <w:sz w:val="24"/>
+            <w:szCs w:val="24"/>
+          </w:rPr>
+          <w:t>://eurodict.herokuapp.com/</w:t>
         </w:r>
       </w:hyperlink>
     </w:p>
@@ -2940,7 +2924,59 @@
     </w:p>
     <w:p>
       <w:pPr>
-        <w:ind w:left="360"/>
+        <w:pStyle w:val="ListParagraph"/>
+        <w:numPr>
+          <w:ilvl w:val="1"/>
+          <w:numId w:val="5"/>
+        </w:numPr>
+        <w:rPr>
+          <w:rFonts w:ascii="Times New Roman" w:hAnsi="Times New Roman" w:cs="Times New Roman"/>
+          <w:sz w:val="24"/>
+          <w:szCs w:val="24"/>
+        </w:rPr>
+      </w:pPr>
+      <w:r>
+        <w:rPr>
+          <w:rFonts w:ascii="Times New Roman" w:hAnsi="Times New Roman" w:cs="Times New Roman"/>
+          <w:sz w:val="24"/>
+          <w:szCs w:val="24"/>
+        </w:rPr>
+        <w:t xml:space="preserve">Учебник по италиански език </w:t>
+      </w:r>
+      <w:r>
+        <w:rPr>
+          <w:rFonts w:ascii="Times New Roman" w:hAnsi="Times New Roman" w:cs="Times New Roman"/>
+          <w:sz w:val="24"/>
+          <w:szCs w:val="24"/>
+          <w:lang w:val="en-US"/>
+        </w:rPr>
+        <w:t>Spazio</w:t>
+      </w:r>
+      <w:r>
+        <w:rPr>
+          <w:rFonts w:ascii="Times New Roman" w:hAnsi="Times New Roman" w:cs="Times New Roman"/>
+          <w:sz w:val="24"/>
+          <w:szCs w:val="24"/>
+        </w:rPr>
+        <w:t xml:space="preserve"> </w:t>
+      </w:r>
+      <w:r>
+        <w:rPr>
+          <w:rFonts w:ascii="Times New Roman" w:hAnsi="Times New Roman" w:cs="Times New Roman"/>
+          <w:sz w:val="24"/>
+          <w:szCs w:val="24"/>
+          <w:lang w:val="en-US"/>
+        </w:rPr>
+        <w:t>Italia</w:t>
+      </w:r>
+    </w:p>
+    <w:p>
+      <w:pPr>
+        <w:pStyle w:val="ListParagraph"/>
+        <w:numPr>
+          <w:ilvl w:val="1"/>
+          <w:numId w:val="5"/>
+        </w:numPr>
         <w:rPr>
           <w:rFonts w:ascii="Times New Roman" w:hAnsi="Times New Roman" w:cs="Times New Roman"/>
           <w:sz w:val="24"/>
@@ -2961,11 +2997,17 @@
     </w:p>
     <w:p>
       <w:pPr>
-        <w:ind w:left="360"/>
-        <w:rPr>
-          <w:rFonts w:ascii="Times New Roman" w:hAnsi="Times New Roman" w:cs="Times New Roman"/>
-          <w:sz w:val="24"/>
-          <w:szCs w:val="24"/>
+        <w:pStyle w:val="ListParagraph"/>
+        <w:numPr>
+          <w:ilvl w:val="1"/>
+          <w:numId w:val="5"/>
+        </w:numPr>
+        <w:rPr>
+          <w:rFonts w:ascii="Times New Roman" w:hAnsi="Times New Roman" w:cs="Times New Roman"/>
+          <w:color w:val="0563C1" w:themeColor="hyperlink"/>
+          <w:sz w:val="24"/>
+          <w:szCs w:val="24"/>
+          <w:u w:val="single"/>
         </w:rPr>
       </w:pPr>
       <w:hyperlink r:id="rId19" w:history="1">
@@ -3061,7 +3103,31 @@
           <w:sz w:val="24"/>
           <w:szCs w:val="24"/>
         </w:rPr>
-        <w:t xml:space="preserve">Самоучителят беше използван от учителите в Математическа гимназия "Акад. Кирил Попов" в  часовете по Немски език  9  и 10 клас.  </w:t>
+        <w:t>Самоучителят беше използван от учителите в Математическа гимназия "Акад. Кирил Попов" в  часовете по Немски език</w:t>
+      </w:r>
+      <w:r>
+        <w:rPr>
+          <w:rFonts w:ascii="Times New Roman" w:hAnsi="Times New Roman" w:cs="Times New Roman"/>
+          <w:sz w:val="24"/>
+          <w:szCs w:val="24"/>
+        </w:rPr>
+        <w:t xml:space="preserve"> </w:t>
+      </w:r>
+      <w:r>
+        <w:rPr>
+          <w:rFonts w:ascii="Times New Roman" w:hAnsi="Times New Roman" w:cs="Times New Roman"/>
+          <w:sz w:val="24"/>
+          <w:szCs w:val="24"/>
+        </w:rPr>
+        <w:t>в</w:t>
+      </w:r>
+      <w:r>
+        <w:rPr>
+          <w:rFonts w:ascii="Times New Roman" w:hAnsi="Times New Roman" w:cs="Times New Roman"/>
+          <w:sz w:val="24"/>
+          <w:szCs w:val="24"/>
+        </w:rPr>
+        <w:t xml:space="preserve">  9  и 10 клас.  </w:t>
       </w:r>
     </w:p>
     <w:p>
@@ -3080,7 +3146,31 @@
           <w:sz w:val="24"/>
           <w:szCs w:val="24"/>
         </w:rPr>
-        <w:t>За в бъдеше софтуерното приложение ще се подобрява като се добавят нови материали.</w:t>
+        <w:t>За в бъдеше софтуерното приложение ще се подобрява като се добавят нови материали</w:t>
+      </w:r>
+      <w:r>
+        <w:rPr>
+          <w:rFonts w:ascii="Times New Roman" w:hAnsi="Times New Roman" w:cs="Times New Roman"/>
+          <w:sz w:val="24"/>
+          <w:szCs w:val="24"/>
+        </w:rPr>
+        <w:t xml:space="preserve"> и като се даде възможност на потребителите сами да добавят </w:t>
+      </w:r>
+      <w:r>
+        <w:rPr>
+          <w:rFonts w:ascii="Times New Roman" w:hAnsi="Times New Roman" w:cs="Times New Roman"/>
+          <w:sz w:val="24"/>
+          <w:szCs w:val="24"/>
+        </w:rPr>
+        <w:t>лексика и упражнения</w:t>
+      </w:r>
+      <w:r>
+        <w:rPr>
+          <w:rFonts w:ascii="Times New Roman" w:hAnsi="Times New Roman" w:cs="Times New Roman"/>
+          <w:sz w:val="24"/>
+          <w:szCs w:val="24"/>
+        </w:rPr>
+        <w:t>.</w:t>
       </w:r>
     </w:p>
     <w:sectPr>
@@ -4038,6 +4128,7 @@
   <w:style w:type="paragraph" w:default="1" w:styleId="Normal">
     <w:name w:val="Normal"/>
     <w:qFormat/>
+    <w:rsid w:val="007C3B62"/>
   </w:style>
   <w:style w:type="character" w:default="1" w:styleId="DefaultParagraphFont">
     <w:name w:val="Default Paragraph Font"/>
@@ -4143,6 +4234,18 @@
     <w:link w:val="Footer"/>
     <w:uiPriority w:val="99"/>
     <w:rsid w:val="00804490"/>
+  </w:style>
+  <w:style w:type="character" w:styleId="FollowedHyperlink">
+    <w:name w:val="FollowedHyperlink"/>
+    <w:basedOn w:val="DefaultParagraphFont"/>
+    <w:uiPriority w:val="99"/>
+    <w:semiHidden/>
+    <w:unhideWhenUsed/>
+    <w:rsid w:val="007379E5"/>
+    <w:rPr>
+      <w:color w:val="954F72" w:themeColor="followedHyperlink"/>
+      <w:u w:val="single"/>
+    </w:rPr>
   </w:style>
 </w:styles>
 </file>

</xml_diff>

<commit_message>
Add final changes to the documentation
</commit_message>
<xml_diff>
--- a/documentation/docx/Documentation.docx
+++ b/documentation/docx/Documentation.docx
@@ -15,10 +15,10 @@
           <w:noProof/>
         </w:rPr>
         <w:drawing>
-          <wp:anchor distT="0" distB="0" distL="114300" distR="114300" simplePos="0" relativeHeight="251659264" behindDoc="0" locked="0" layoutInCell="1" hidden="0" allowOverlap="1" wp14:anchorId="6BD409A3" wp14:editId="6ABD7007">
+          <wp:anchor distT="0" distB="0" distL="114300" distR="114300" simplePos="0" relativeHeight="251659264" behindDoc="0" locked="0" layoutInCell="1" hidden="0" allowOverlap="1" wp14:anchorId="6BD409A3" wp14:editId="504ED56A">
             <wp:simplePos x="0" y="0"/>
             <wp:positionH relativeFrom="column">
-              <wp:posOffset>164686</wp:posOffset>
+              <wp:posOffset>108806</wp:posOffset>
             </wp:positionH>
             <wp:positionV relativeFrom="paragraph">
               <wp:posOffset>0</wp:posOffset>
@@ -80,15 +80,29 @@
         </w:rPr>
         <w:t xml:space="preserve">4002 Пловдив, ул.”Чемшир” № 11, тел.:032/643 157; e-mail: </w:t>
       </w:r>
-      <w:hyperlink r:id="rId8" w:history="1">
-        <w:r>
-          <w:rPr>
-            <w:rStyle w:val="Hyperlink"/>
-            <w:rFonts w:ascii="Times New Roman" w:hAnsi="Times New Roman" w:cs="Times New Roman"/>
-          </w:rPr>
-          <w:t>omg@omg-bg.com</w:t>
-        </w:r>
-      </w:hyperlink>
+      <w:r>
+        <w:fldChar w:fldCharType="begin"/>
+      </w:r>
+      <w:r>
+        <w:instrText>HYPERLINK "mailto:omg@omg-bg.com"</w:instrText>
+      </w:r>
+      <w:r>
+        <w:fldChar w:fldCharType="separate"/>
+      </w:r>
+      <w:r>
+        <w:rPr>
+          <w:rStyle w:val="Hyperlink"/>
+          <w:rFonts w:ascii="Times New Roman" w:hAnsi="Times New Roman" w:cs="Times New Roman"/>
+        </w:rPr>
+        <w:t>omg@omg-bg.com</w:t>
+      </w:r>
+      <w:r>
+        <w:rPr>
+          <w:rStyle w:val="Hyperlink"/>
+          <w:rFonts w:ascii="Times New Roman" w:hAnsi="Times New Roman" w:cs="Times New Roman"/>
+        </w:rPr>
+        <w:fldChar w:fldCharType="end"/>
+      </w:r>
     </w:p>
     <w:p>
       <w:pPr>
@@ -1365,7 +1379,7 @@
                     <pic:cNvPicPr/>
                   </pic:nvPicPr>
                   <pic:blipFill>
-                    <a:blip r:embed="rId9">
+                    <a:blip r:embed="rId8">
                       <a:extLst>
                         <a:ext uri="{28A0092B-C50C-407E-A947-70E740481C1C}">
                           <a14:useLocalDpi xmlns:a14="http://schemas.microsoft.com/office/drawing/2010/main" val="0"/>
@@ -1445,6 +1459,7 @@
     <w:p>
       <w:pPr>
         <w:ind w:firstLine="360"/>
+        <w:jc w:val="both"/>
         <w:rPr>
           <w:rFonts w:ascii="Times New Roman" w:hAnsi="Times New Roman" w:cs="Times New Roman"/>
           <w:sz w:val="24"/>
@@ -1467,6 +1482,7 @@
           <w:ilvl w:val="0"/>
           <w:numId w:val="3"/>
         </w:numPr>
+        <w:jc w:val="both"/>
         <w:rPr>
           <w:rFonts w:ascii="Times New Roman" w:hAnsi="Times New Roman" w:cs="Times New Roman"/>
           <w:sz w:val="24"/>
@@ -1489,19 +1505,36 @@
           <w:ilvl w:val="0"/>
           <w:numId w:val="3"/>
         </w:numPr>
-        <w:rPr>
-          <w:rFonts w:ascii="Times New Roman" w:hAnsi="Times New Roman" w:cs="Times New Roman"/>
-          <w:sz w:val="24"/>
-          <w:szCs w:val="24"/>
-        </w:rPr>
-      </w:pPr>
-      <w:r>
-        <w:rPr>
-          <w:rFonts w:ascii="Times New Roman" w:hAnsi="Times New Roman" w:cs="Times New Roman"/>
-          <w:sz w:val="24"/>
-          <w:szCs w:val="24"/>
-        </w:rPr>
-        <w:t xml:space="preserve">Подбор на материали: Потърсих допълнителна информация по темата в интернет. Събрах необходимите ми данни и графични изображения. Обобщих събраните данни и подбрах най-подходящите от тях. </w:t>
+        <w:jc w:val="both"/>
+        <w:rPr>
+          <w:rFonts w:ascii="Times New Roman" w:hAnsi="Times New Roman" w:cs="Times New Roman"/>
+          <w:sz w:val="24"/>
+          <w:szCs w:val="24"/>
+        </w:rPr>
+      </w:pPr>
+      <w:r>
+        <w:rPr>
+          <w:rFonts w:ascii="Times New Roman" w:hAnsi="Times New Roman" w:cs="Times New Roman"/>
+          <w:sz w:val="24"/>
+          <w:szCs w:val="24"/>
+        </w:rPr>
+        <w:t>Подбор на материали: Потърсих доп</w:t>
+      </w:r>
+      <w:r>
+        <w:rPr>
+          <w:rFonts w:ascii="Times New Roman" w:hAnsi="Times New Roman" w:cs="Times New Roman"/>
+          <w:sz w:val="24"/>
+          <w:szCs w:val="24"/>
+        </w:rPr>
+        <w:t>ъ</w:t>
+      </w:r>
+      <w:r>
+        <w:rPr>
+          <w:rFonts w:ascii="Times New Roman" w:hAnsi="Times New Roman" w:cs="Times New Roman"/>
+          <w:sz w:val="24"/>
+          <w:szCs w:val="24"/>
+        </w:rPr>
+        <w:t xml:space="preserve">лнителна информация по темата в интернет. Събрах необходимите ми данни и графични изображения. Обобщих събраните данни и подбрах най-подходящите от тях. </w:t>
       </w:r>
     </w:p>
     <w:p>
@@ -1555,6 +1588,7 @@
           <w:ilvl w:val="1"/>
           <w:numId w:val="3"/>
         </w:numPr>
+        <w:jc w:val="both"/>
         <w:rPr>
           <w:rFonts w:ascii="Times New Roman" w:hAnsi="Times New Roman" w:cs="Times New Roman"/>
           <w:sz w:val="24"/>
@@ -1577,6 +1611,7 @@
           <w:ilvl w:val="1"/>
           <w:numId w:val="3"/>
         </w:numPr>
+        <w:jc w:val="both"/>
         <w:rPr>
           <w:rFonts w:ascii="Times New Roman" w:hAnsi="Times New Roman" w:cs="Times New Roman"/>
           <w:sz w:val="24"/>
@@ -1599,6 +1634,7 @@
           <w:ilvl w:val="1"/>
           <w:numId w:val="3"/>
         </w:numPr>
+        <w:jc w:val="both"/>
         <w:rPr>
           <w:rFonts w:ascii="Times New Roman" w:hAnsi="Times New Roman" w:cs="Times New Roman"/>
           <w:sz w:val="24"/>
@@ -1621,6 +1657,7 @@
           <w:ilvl w:val="1"/>
           <w:numId w:val="3"/>
         </w:numPr>
+        <w:jc w:val="both"/>
         <w:rPr>
           <w:rFonts w:ascii="Times New Roman" w:hAnsi="Times New Roman" w:cs="Times New Roman"/>
           <w:sz w:val="24"/>
@@ -1643,6 +1680,7 @@
           <w:ilvl w:val="1"/>
           <w:numId w:val="3"/>
         </w:numPr>
+        <w:jc w:val="both"/>
         <w:rPr>
           <w:rFonts w:ascii="Times New Roman" w:hAnsi="Times New Roman" w:cs="Times New Roman"/>
           <w:sz w:val="24"/>
@@ -1682,6 +1720,7 @@
           <w:ilvl w:val="1"/>
           <w:numId w:val="3"/>
         </w:numPr>
+        <w:jc w:val="both"/>
         <w:rPr>
           <w:rFonts w:ascii="Times New Roman" w:hAnsi="Times New Roman" w:cs="Times New Roman"/>
           <w:sz w:val="24"/>
@@ -1720,11 +1759,87 @@
           <w:sz w:val="24"/>
           <w:szCs w:val="24"/>
         </w:rPr>
+        <w:drawing>
+          <wp:anchor distT="0" distB="0" distL="114300" distR="114300" simplePos="0" relativeHeight="251674624" behindDoc="0" locked="0" layoutInCell="1" allowOverlap="1" wp14:anchorId="3EA57067" wp14:editId="66DA22D7">
+            <wp:simplePos x="0" y="0"/>
+            <wp:positionH relativeFrom="margin">
+              <wp:align>center</wp:align>
+            </wp:positionH>
+            <wp:positionV relativeFrom="paragraph">
+              <wp:posOffset>221533</wp:posOffset>
+            </wp:positionV>
+            <wp:extent cx="4611370" cy="3710940"/>
+            <wp:effectExtent l="0" t="0" r="0" b="3810"/>
+            <wp:wrapTopAndBottom/>
+            <wp:docPr id="12" name="Picture 12" descr="A screenshot of a video game&#10;&#10;Description automatically generated"/>
+            <wp:cNvGraphicFramePr>
+              <a:graphicFrameLocks xmlns:a="http://schemas.openxmlformats.org/drawingml/2006/main" noChangeAspect="1"/>
+            </wp:cNvGraphicFramePr>
+            <a:graphic xmlns:a="http://schemas.openxmlformats.org/drawingml/2006/main">
+              <a:graphicData uri="http://schemas.openxmlformats.org/drawingml/2006/picture">
+                <pic:pic xmlns:pic="http://schemas.openxmlformats.org/drawingml/2006/picture">
+                  <pic:nvPicPr>
+                    <pic:cNvPr id="12" name="Picture 12" descr="A screenshot of a video game&#10;&#10;Description automatically generated"/>
+                    <pic:cNvPicPr/>
+                  </pic:nvPicPr>
+                  <pic:blipFill>
+                    <a:blip r:embed="rId9">
+                      <a:extLst>
+                        <a:ext uri="{28A0092B-C50C-407E-A947-70E740481C1C}">
+                          <a14:useLocalDpi xmlns:a14="http://schemas.microsoft.com/office/drawing/2010/main" val="0"/>
+                        </a:ext>
+                      </a:extLst>
+                    </a:blip>
+                    <a:stretch>
+                      <a:fillRect/>
+                    </a:stretch>
+                  </pic:blipFill>
+                  <pic:spPr>
+                    <a:xfrm>
+                      <a:off x="0" y="0"/>
+                      <a:ext cx="4611370" cy="3710940"/>
+                    </a:xfrm>
+                    <a:prstGeom prst="rect">
+                      <a:avLst/>
+                    </a:prstGeom>
+                  </pic:spPr>
+                </pic:pic>
+              </a:graphicData>
+            </a:graphic>
+            <wp14:sizeRelH relativeFrom="page">
+              <wp14:pctWidth>0</wp14:pctWidth>
+            </wp14:sizeRelH>
+            <wp14:sizeRelV relativeFrom="page">
+              <wp14:pctHeight>0</wp14:pctHeight>
+            </wp14:sizeRelV>
+          </wp:anchor>
+        </w:drawing>
+      </w:r>
+      <w:r>
+        <w:rPr>
+          <w:rFonts w:ascii="Times New Roman" w:hAnsi="Times New Roman" w:cs="Times New Roman"/>
+          <w:b/>
+          <w:bCs/>
+          <w:sz w:val="24"/>
+          <w:szCs w:val="24"/>
+        </w:rPr>
         <w:t>Ниво на сложност на проекта</w:t>
       </w:r>
     </w:p>
     <w:p>
       <w:pPr>
+        <w:pStyle w:val="ListParagraph"/>
+        <w:rPr>
+          <w:rFonts w:ascii="Times New Roman" w:hAnsi="Times New Roman" w:cs="Times New Roman"/>
+          <w:b/>
+          <w:bCs/>
+          <w:sz w:val="24"/>
+          <w:szCs w:val="24"/>
+        </w:rPr>
+      </w:pPr>
+    </w:p>
+    <w:p>
+      <w:pPr>
         <w:ind w:left="720"/>
         <w:rPr>
           <w:rFonts w:ascii="Times New Roman" w:hAnsi="Times New Roman" w:cs="Times New Roman"/>
@@ -1732,6 +1847,76 @@
           <w:szCs w:val="24"/>
         </w:rPr>
       </w:pPr>
+      <w:r>
+        <w:rPr>
+          <w:rFonts w:ascii="Times New Roman" w:hAnsi="Times New Roman" w:cs="Times New Roman"/>
+          <w:sz w:val="24"/>
+          <w:szCs w:val="24"/>
+        </w:rPr>
+        <w:drawing>
+          <wp:anchor distT="0" distB="0" distL="114300" distR="114300" simplePos="0" relativeHeight="251679744" behindDoc="1" locked="0" layoutInCell="1" allowOverlap="1" wp14:anchorId="698C6F74" wp14:editId="01FDD28A">
+            <wp:simplePos x="0" y="0"/>
+            <wp:positionH relativeFrom="column">
+              <wp:posOffset>4207234</wp:posOffset>
+            </wp:positionH>
+            <wp:positionV relativeFrom="paragraph">
+              <wp:posOffset>52401</wp:posOffset>
+            </wp:positionV>
+            <wp:extent cx="1762760" cy="3340100"/>
+            <wp:effectExtent l="0" t="0" r="8890" b="0"/>
+            <wp:wrapTight wrapText="bothSides">
+              <wp:wrapPolygon edited="0">
+                <wp:start x="0" y="0"/>
+                <wp:lineTo x="0" y="21436"/>
+                <wp:lineTo x="21476" y="21436"/>
+                <wp:lineTo x="21476" y="0"/>
+                <wp:lineTo x="0" y="0"/>
+              </wp:wrapPolygon>
+            </wp:wrapTight>
+            <wp:docPr id="17" name="Picture 17" descr="A close up of a cell phone&#10;&#10;Description automatically generated with low confidence"/>
+            <wp:cNvGraphicFramePr>
+              <a:graphicFrameLocks xmlns:a="http://schemas.openxmlformats.org/drawingml/2006/main" noChangeAspect="1"/>
+            </wp:cNvGraphicFramePr>
+            <a:graphic xmlns:a="http://schemas.openxmlformats.org/drawingml/2006/main">
+              <a:graphicData uri="http://schemas.openxmlformats.org/drawingml/2006/picture">
+                <pic:pic xmlns:pic="http://schemas.openxmlformats.org/drawingml/2006/picture">
+                  <pic:nvPicPr>
+                    <pic:cNvPr id="17" name="Picture 17" descr="A close up of a cell phone&#10;&#10;Description automatically generated with low confidence"/>
+                    <pic:cNvPicPr/>
+                  </pic:nvPicPr>
+                  <pic:blipFill>
+                    <a:blip r:embed="rId10" cstate="print">
+                      <a:extLst>
+                        <a:ext uri="{28A0092B-C50C-407E-A947-70E740481C1C}">
+                          <a14:useLocalDpi xmlns:a14="http://schemas.microsoft.com/office/drawing/2010/main" val="0"/>
+                        </a:ext>
+                      </a:extLst>
+                    </a:blip>
+                    <a:stretch>
+                      <a:fillRect/>
+                    </a:stretch>
+                  </pic:blipFill>
+                  <pic:spPr>
+                    <a:xfrm>
+                      <a:off x="0" y="0"/>
+                      <a:ext cx="1762760" cy="3340100"/>
+                    </a:xfrm>
+                    <a:prstGeom prst="rect">
+                      <a:avLst/>
+                    </a:prstGeom>
+                  </pic:spPr>
+                </pic:pic>
+              </a:graphicData>
+            </a:graphic>
+            <wp14:sizeRelH relativeFrom="page">
+              <wp14:pctWidth>0</wp14:pctWidth>
+            </wp14:sizeRelH>
+            <wp14:sizeRelV relativeFrom="page">
+              <wp14:pctHeight>0</wp14:pctHeight>
+            </wp14:sizeRelV>
+          </wp:anchor>
+        </w:drawing>
+      </w:r>
       <w:r>
         <w:rPr>
           <w:rFonts w:ascii="Times New Roman" w:hAnsi="Times New Roman" w:cs="Times New Roman"/>
@@ -1748,19 +1933,28 @@
           <w:ilvl w:val="1"/>
           <w:numId w:val="2"/>
         </w:numPr>
-        <w:rPr>
-          <w:rFonts w:ascii="Times New Roman" w:hAnsi="Times New Roman" w:cs="Times New Roman"/>
-          <w:sz w:val="24"/>
-          <w:szCs w:val="24"/>
-        </w:rPr>
-      </w:pPr>
-      <w:r>
-        <w:rPr>
-          <w:rFonts w:ascii="Times New Roman" w:hAnsi="Times New Roman" w:cs="Times New Roman"/>
-          <w:sz w:val="24"/>
-          <w:szCs w:val="24"/>
-        </w:rPr>
-        <w:t>Огранизиране и създаване на базата данни (</w:t>
+        <w:jc w:val="both"/>
+        <w:rPr>
+          <w:rFonts w:ascii="Times New Roman" w:hAnsi="Times New Roman" w:cs="Times New Roman"/>
+          <w:sz w:val="24"/>
+          <w:szCs w:val="24"/>
+        </w:rPr>
+      </w:pPr>
+      <w:r>
+        <w:rPr>
+          <w:rFonts w:ascii="Times New Roman" w:hAnsi="Times New Roman" w:cs="Times New Roman"/>
+          <w:sz w:val="24"/>
+          <w:szCs w:val="24"/>
+        </w:rPr>
+        <w:t xml:space="preserve">Най-трудната част от изработването на проекта беше да го </w:t>
+      </w:r>
+      <w:r>
+        <w:rPr>
+          <w:rFonts w:ascii="Times New Roman" w:hAnsi="Times New Roman" w:cs="Times New Roman"/>
+          <w:sz w:val="24"/>
+          <w:szCs w:val="24"/>
+        </w:rPr>
+        <w:t xml:space="preserve">направя </w:t>
       </w:r>
       <w:r>
         <w:rPr>
@@ -1769,33 +1963,51 @@
           <w:szCs w:val="24"/>
           <w:lang w:val="en-US"/>
         </w:rPr>
-        <w:t>SQLite</w:t>
-      </w:r>
-      <w:r>
-        <w:rPr>
-          <w:rFonts w:ascii="Times New Roman" w:hAnsi="Times New Roman" w:cs="Times New Roman"/>
-          <w:sz w:val="24"/>
-          <w:szCs w:val="24"/>
-        </w:rPr>
-        <w:t xml:space="preserve"> и </w:t>
-      </w:r>
-      <w:r>
-        <w:rPr>
-          <w:rFonts w:ascii="Times New Roman" w:hAnsi="Times New Roman" w:cs="Times New Roman"/>
-          <w:sz w:val="24"/>
-          <w:szCs w:val="24"/>
-          <w:lang w:val="en-US"/>
-        </w:rPr>
-        <w:t>PostgreSQL</w:t>
-      </w:r>
-      <w:r>
-        <w:rPr>
-          <w:rFonts w:ascii="Times New Roman" w:hAnsi="Times New Roman" w:cs="Times New Roman"/>
-          <w:sz w:val="24"/>
-          <w:szCs w:val="24"/>
-        </w:rPr>
-        <w:t>)</w:t>
-      </w:r>
+        <w:t>responsive</w:t>
+      </w:r>
+      <w:r>
+        <w:rPr>
+          <w:rFonts w:ascii="Times New Roman" w:hAnsi="Times New Roman" w:cs="Times New Roman"/>
+          <w:sz w:val="24"/>
+          <w:szCs w:val="24"/>
+        </w:rPr>
+        <w:t xml:space="preserve"> </w:t>
+      </w:r>
+      <w:r>
+        <w:rPr>
+          <w:rFonts w:ascii="Times New Roman" w:hAnsi="Times New Roman" w:cs="Times New Roman"/>
+          <w:sz w:val="24"/>
+          <w:szCs w:val="24"/>
+        </w:rPr>
+        <w:t xml:space="preserve">за </w:t>
+      </w:r>
+      <w:r>
+        <w:rPr>
+          <w:rFonts w:ascii="Times New Roman" w:hAnsi="Times New Roman" w:cs="Times New Roman"/>
+          <w:sz w:val="24"/>
+          <w:szCs w:val="24"/>
+        </w:rPr>
+        <w:t>всякакви</w:t>
+      </w:r>
+      <w:r>
+        <w:rPr>
+          <w:rFonts w:ascii="Times New Roman" w:hAnsi="Times New Roman" w:cs="Times New Roman"/>
+          <w:sz w:val="24"/>
+          <w:szCs w:val="24"/>
+        </w:rPr>
+        <w:t xml:space="preserve"> устройства.</w:t>
+      </w:r>
+    </w:p>
+    <w:p>
+      <w:pPr>
+        <w:pStyle w:val="ListParagraph"/>
+        <w:ind w:left="1440"/>
+        <w:rPr>
+          <w:rFonts w:ascii="Times New Roman" w:hAnsi="Times New Roman" w:cs="Times New Roman"/>
+          <w:sz w:val="24"/>
+          <w:szCs w:val="24"/>
+        </w:rPr>
+      </w:pPr>
     </w:p>
     <w:p>
       <w:pPr>
@@ -1804,20 +2016,229 @@
           <w:ilvl w:val="1"/>
           <w:numId w:val="2"/>
         </w:numPr>
-        <w:rPr>
-          <w:rFonts w:ascii="Times New Roman" w:hAnsi="Times New Roman" w:cs="Times New Roman"/>
-          <w:sz w:val="24"/>
-          <w:szCs w:val="24"/>
-        </w:rPr>
-      </w:pPr>
-      <w:r>
-        <w:rPr>
-          <w:rFonts w:ascii="Times New Roman" w:hAnsi="Times New Roman" w:cs="Times New Roman"/>
-          <w:sz w:val="24"/>
-          <w:szCs w:val="24"/>
-        </w:rPr>
-        <w:t>Качване на базата данни в интернет</w:t>
-      </w:r>
+        <w:jc w:val="both"/>
+        <w:rPr>
+          <w:rFonts w:ascii="Times New Roman" w:hAnsi="Times New Roman" w:cs="Times New Roman"/>
+          <w:sz w:val="24"/>
+          <w:szCs w:val="24"/>
+        </w:rPr>
+      </w:pPr>
+      <w:r>
+        <w:rPr>
+          <w:rFonts w:ascii="Times New Roman" w:hAnsi="Times New Roman" w:cs="Times New Roman"/>
+          <w:sz w:val="24"/>
+          <w:szCs w:val="24"/>
+        </w:rPr>
+        <w:drawing>
+          <wp:anchor distT="0" distB="0" distL="114300" distR="114300" simplePos="0" relativeHeight="251675648" behindDoc="0" locked="0" layoutInCell="1" allowOverlap="1" wp14:anchorId="1E9C7A11" wp14:editId="6B2F86FC">
+            <wp:simplePos x="0" y="0"/>
+            <wp:positionH relativeFrom="margin">
+              <wp:posOffset>966267</wp:posOffset>
+            </wp:positionH>
+            <wp:positionV relativeFrom="paragraph">
+              <wp:posOffset>679755</wp:posOffset>
+            </wp:positionV>
+            <wp:extent cx="3038899" cy="1638529"/>
+            <wp:effectExtent l="0" t="0" r="0" b="0"/>
+            <wp:wrapTopAndBottom/>
+            <wp:docPr id="14" name="Picture 14" descr="Graphical user interface, application&#10;&#10;Description automatically generated"/>
+            <wp:cNvGraphicFramePr>
+              <a:graphicFrameLocks xmlns:a="http://schemas.openxmlformats.org/drawingml/2006/main" noChangeAspect="1"/>
+            </wp:cNvGraphicFramePr>
+            <a:graphic xmlns:a="http://schemas.openxmlformats.org/drawingml/2006/main">
+              <a:graphicData uri="http://schemas.openxmlformats.org/drawingml/2006/picture">
+                <pic:pic xmlns:pic="http://schemas.openxmlformats.org/drawingml/2006/picture">
+                  <pic:nvPicPr>
+                    <pic:cNvPr id="14" name="Picture 14" descr="Graphical user interface, application&#10;&#10;Description automatically generated"/>
+                    <pic:cNvPicPr/>
+                  </pic:nvPicPr>
+                  <pic:blipFill>
+                    <a:blip r:embed="rId11">
+                      <a:extLst>
+                        <a:ext uri="{28A0092B-C50C-407E-A947-70E740481C1C}">
+                          <a14:useLocalDpi xmlns:a14="http://schemas.microsoft.com/office/drawing/2010/main" val="0"/>
+                        </a:ext>
+                      </a:extLst>
+                    </a:blip>
+                    <a:stretch>
+                      <a:fillRect/>
+                    </a:stretch>
+                  </pic:blipFill>
+                  <pic:spPr>
+                    <a:xfrm>
+                      <a:off x="0" y="0"/>
+                      <a:ext cx="3038899" cy="1638529"/>
+                    </a:xfrm>
+                    <a:prstGeom prst="rect">
+                      <a:avLst/>
+                    </a:prstGeom>
+                  </pic:spPr>
+                </pic:pic>
+              </a:graphicData>
+            </a:graphic>
+            <wp14:sizeRelH relativeFrom="page">
+              <wp14:pctWidth>0</wp14:pctWidth>
+            </wp14:sizeRelH>
+            <wp14:sizeRelV relativeFrom="page">
+              <wp14:pctHeight>0</wp14:pctHeight>
+            </wp14:sizeRelV>
+          </wp:anchor>
+        </w:drawing>
+      </w:r>
+      <w:r>
+        <w:rPr>
+          <w:rFonts w:ascii="Times New Roman" w:hAnsi="Times New Roman" w:cs="Times New Roman"/>
+          <w:sz w:val="24"/>
+          <w:szCs w:val="24"/>
+        </w:rPr>
+        <w:t xml:space="preserve"> Друга </w:t>
+      </w:r>
+      <w:r>
+        <w:rPr>
+          <w:rFonts w:ascii="Times New Roman" w:hAnsi="Times New Roman" w:cs="Times New Roman"/>
+          <w:sz w:val="24"/>
+          <w:szCs w:val="24"/>
+        </w:rPr>
+        <w:t xml:space="preserve">трудна част беше да </w:t>
+      </w:r>
+      <w:r>
+        <w:rPr>
+          <w:rFonts w:ascii="Times New Roman" w:hAnsi="Times New Roman" w:cs="Times New Roman"/>
+          <w:sz w:val="24"/>
+          <w:szCs w:val="24"/>
+        </w:rPr>
+        <w:t xml:space="preserve">го превърна в </w:t>
+      </w:r>
+      <w:r>
+        <w:rPr>
+          <w:rFonts w:ascii="Times New Roman" w:hAnsi="Times New Roman" w:cs="Times New Roman"/>
+          <w:sz w:val="24"/>
+          <w:szCs w:val="24"/>
+          <w:lang w:val="en-US"/>
+        </w:rPr>
+        <w:t>Progressive</w:t>
+      </w:r>
+      <w:r>
+        <w:rPr>
+          <w:rFonts w:ascii="Times New Roman" w:hAnsi="Times New Roman" w:cs="Times New Roman"/>
+          <w:sz w:val="24"/>
+          <w:szCs w:val="24"/>
+        </w:rPr>
+        <w:t xml:space="preserve"> </w:t>
+      </w:r>
+      <w:r>
+        <w:rPr>
+          <w:rFonts w:ascii="Times New Roman" w:hAnsi="Times New Roman" w:cs="Times New Roman"/>
+          <w:sz w:val="24"/>
+          <w:szCs w:val="24"/>
+          <w:lang w:val="en-US"/>
+        </w:rPr>
+        <w:t>Web</w:t>
+      </w:r>
+      <w:r>
+        <w:rPr>
+          <w:rFonts w:ascii="Times New Roman" w:hAnsi="Times New Roman" w:cs="Times New Roman"/>
+          <w:sz w:val="24"/>
+          <w:szCs w:val="24"/>
+        </w:rPr>
+        <w:t xml:space="preserve"> </w:t>
+      </w:r>
+      <w:r>
+        <w:rPr>
+          <w:rFonts w:ascii="Times New Roman" w:hAnsi="Times New Roman" w:cs="Times New Roman"/>
+          <w:sz w:val="24"/>
+          <w:szCs w:val="24"/>
+          <w:lang w:val="en-US"/>
+        </w:rPr>
+        <w:t>App</w:t>
+      </w:r>
+      <w:r>
+        <w:rPr>
+          <w:rFonts w:ascii="Times New Roman" w:hAnsi="Times New Roman" w:cs="Times New Roman"/>
+          <w:sz w:val="24"/>
+          <w:szCs w:val="24"/>
+        </w:rPr>
+        <w:t xml:space="preserve"> (</w:t>
+      </w:r>
+      <w:r>
+        <w:rPr>
+          <w:rFonts w:ascii="Times New Roman" w:hAnsi="Times New Roman" w:cs="Times New Roman"/>
+          <w:sz w:val="24"/>
+          <w:szCs w:val="24"/>
+          <w:lang w:val="en-US"/>
+        </w:rPr>
+        <w:t>PWA</w:t>
+      </w:r>
+      <w:r>
+        <w:rPr>
+          <w:rFonts w:ascii="Times New Roman" w:hAnsi="Times New Roman" w:cs="Times New Roman"/>
+          <w:sz w:val="24"/>
+          <w:szCs w:val="24"/>
+        </w:rPr>
+        <w:t xml:space="preserve">), за да може да се инсталира на </w:t>
+      </w:r>
+      <w:r>
+        <w:rPr>
+          <w:rFonts w:ascii="Times New Roman" w:hAnsi="Times New Roman" w:cs="Times New Roman"/>
+          <w:sz w:val="24"/>
+          <w:szCs w:val="24"/>
+          <w:lang w:val="en-US"/>
+        </w:rPr>
+        <w:t>Windows</w:t>
+      </w:r>
+      <w:r>
+        <w:rPr>
+          <w:rFonts w:ascii="Times New Roman" w:hAnsi="Times New Roman" w:cs="Times New Roman"/>
+          <w:sz w:val="24"/>
+          <w:szCs w:val="24"/>
+        </w:rPr>
+        <w:t xml:space="preserve">, </w:t>
+      </w:r>
+      <w:r>
+        <w:rPr>
+          <w:rFonts w:ascii="Times New Roman" w:hAnsi="Times New Roman" w:cs="Times New Roman"/>
+          <w:sz w:val="24"/>
+          <w:szCs w:val="24"/>
+          <w:lang w:val="en-US"/>
+        </w:rPr>
+        <w:t>Android</w:t>
+      </w:r>
+      <w:r>
+        <w:rPr>
+          <w:rFonts w:ascii="Times New Roman" w:hAnsi="Times New Roman" w:cs="Times New Roman"/>
+          <w:sz w:val="24"/>
+          <w:szCs w:val="24"/>
+        </w:rPr>
+        <w:t xml:space="preserve"> </w:t>
+      </w:r>
+      <w:r>
+        <w:rPr>
+          <w:rFonts w:ascii="Times New Roman" w:hAnsi="Times New Roman" w:cs="Times New Roman"/>
+          <w:sz w:val="24"/>
+          <w:szCs w:val="24"/>
+        </w:rPr>
+        <w:t xml:space="preserve">и </w:t>
+      </w:r>
+      <w:r>
+        <w:rPr>
+          <w:rFonts w:ascii="Times New Roman" w:hAnsi="Times New Roman" w:cs="Times New Roman"/>
+          <w:sz w:val="24"/>
+          <w:szCs w:val="24"/>
+          <w:lang w:val="en-US"/>
+        </w:rPr>
+        <w:t>iOS</w:t>
+      </w:r>
+    </w:p>
+    <w:p>
+      <w:pPr>
+        <w:pStyle w:val="ListParagraph"/>
+        <w:ind w:left="1440"/>
+        <w:rPr>
+          <w:rFonts w:ascii="Times New Roman" w:hAnsi="Times New Roman" w:cs="Times New Roman"/>
+          <w:sz w:val="24"/>
+          <w:szCs w:val="24"/>
+        </w:rPr>
+      </w:pPr>
     </w:p>
     <w:p>
       <w:pPr>
@@ -1838,7 +2259,23 @@
           <w:sz w:val="24"/>
           <w:szCs w:val="24"/>
         </w:rPr>
-        <w:t xml:space="preserve">Свързване с отдалечена база данни с програмата </w:t>
+        <w:t>Огранизиране</w:t>
+      </w:r>
+      <w:r>
+        <w:rPr>
+          <w:rFonts w:ascii="Times New Roman" w:hAnsi="Times New Roman" w:cs="Times New Roman"/>
+          <w:sz w:val="24"/>
+          <w:szCs w:val="24"/>
+        </w:rPr>
+        <w:t>то</w:t>
+      </w:r>
+      <w:r>
+        <w:rPr>
+          <w:rFonts w:ascii="Times New Roman" w:hAnsi="Times New Roman" w:cs="Times New Roman"/>
+          <w:sz w:val="24"/>
+          <w:szCs w:val="24"/>
+        </w:rPr>
+        <w:t xml:space="preserve"> и създаване на базата данни (</w:t>
       </w:r>
       <w:r>
         <w:rPr>
@@ -1847,8 +2284,121 @@
           <w:szCs w:val="24"/>
           <w:lang w:val="en-US"/>
         </w:rPr>
+        <w:t>SQLite</w:t>
+      </w:r>
+      <w:r>
+        <w:rPr>
+          <w:rFonts w:ascii="Times New Roman" w:hAnsi="Times New Roman" w:cs="Times New Roman"/>
+          <w:sz w:val="24"/>
+          <w:szCs w:val="24"/>
+        </w:rPr>
+        <w:t xml:space="preserve"> и </w:t>
+      </w:r>
+      <w:r>
+        <w:rPr>
+          <w:rFonts w:ascii="Times New Roman" w:hAnsi="Times New Roman" w:cs="Times New Roman"/>
+          <w:sz w:val="24"/>
+          <w:szCs w:val="24"/>
+          <w:lang w:val="en-US"/>
+        </w:rPr>
+        <w:t>PostgreSQL</w:t>
+      </w:r>
+      <w:r>
+        <w:rPr>
+          <w:rFonts w:ascii="Times New Roman" w:hAnsi="Times New Roman" w:cs="Times New Roman"/>
+          <w:sz w:val="24"/>
+          <w:szCs w:val="24"/>
+        </w:rPr>
+        <w:t>)</w:t>
+      </w:r>
+    </w:p>
+    <w:p>
+      <w:pPr>
+        <w:pStyle w:val="ListParagraph"/>
+        <w:numPr>
+          <w:ilvl w:val="1"/>
+          <w:numId w:val="2"/>
+        </w:numPr>
+        <w:rPr>
+          <w:rFonts w:ascii="Times New Roman" w:hAnsi="Times New Roman" w:cs="Times New Roman"/>
+          <w:sz w:val="24"/>
+          <w:szCs w:val="24"/>
+        </w:rPr>
+      </w:pPr>
+      <w:r>
+        <w:rPr>
+          <w:rFonts w:ascii="Times New Roman" w:hAnsi="Times New Roman" w:cs="Times New Roman"/>
+          <w:sz w:val="24"/>
+          <w:szCs w:val="24"/>
+        </w:rPr>
+        <w:lastRenderedPageBreak/>
+        <w:t>Качване</w:t>
+      </w:r>
+      <w:r>
+        <w:rPr>
+          <w:rFonts w:ascii="Times New Roman" w:hAnsi="Times New Roman" w:cs="Times New Roman"/>
+          <w:sz w:val="24"/>
+          <w:szCs w:val="24"/>
+        </w:rPr>
+        <w:t>то</w:t>
+      </w:r>
+      <w:r>
+        <w:rPr>
+          <w:rFonts w:ascii="Times New Roman" w:hAnsi="Times New Roman" w:cs="Times New Roman"/>
+          <w:sz w:val="24"/>
+          <w:szCs w:val="24"/>
+        </w:rPr>
+        <w:t xml:space="preserve"> на базата данни в интернет</w:t>
+      </w:r>
+    </w:p>
+    <w:p>
+      <w:pPr>
+        <w:pStyle w:val="ListParagraph"/>
+        <w:numPr>
+          <w:ilvl w:val="1"/>
+          <w:numId w:val="2"/>
+        </w:numPr>
+        <w:rPr>
+          <w:rFonts w:ascii="Times New Roman" w:hAnsi="Times New Roman" w:cs="Times New Roman"/>
+          <w:sz w:val="24"/>
+          <w:szCs w:val="24"/>
+        </w:rPr>
+      </w:pPr>
+      <w:r>
+        <w:rPr>
+          <w:rFonts w:ascii="Times New Roman" w:hAnsi="Times New Roman" w:cs="Times New Roman"/>
+          <w:sz w:val="24"/>
+          <w:szCs w:val="24"/>
+        </w:rPr>
+        <w:t>Свързване</w:t>
+      </w:r>
+      <w:r>
+        <w:rPr>
+          <w:rFonts w:ascii="Times New Roman" w:hAnsi="Times New Roman" w:cs="Times New Roman"/>
+          <w:sz w:val="24"/>
+          <w:szCs w:val="24"/>
+        </w:rPr>
+        <w:t>то</w:t>
+      </w:r>
+      <w:r>
+        <w:rPr>
+          <w:rFonts w:ascii="Times New Roman" w:hAnsi="Times New Roman" w:cs="Times New Roman"/>
+          <w:sz w:val="24"/>
+          <w:szCs w:val="24"/>
+        </w:rPr>
+        <w:t xml:space="preserve"> с отдалечена база данни с програмата </w:t>
+      </w:r>
+      <w:proofErr w:type="spellStart"/>
+      <w:r>
+        <w:rPr>
+          <w:rFonts w:ascii="Times New Roman" w:hAnsi="Times New Roman" w:cs="Times New Roman"/>
+          <w:sz w:val="24"/>
+          <w:szCs w:val="24"/>
+          <w:lang w:val="en-US"/>
+        </w:rPr>
         <w:t>pgadmin</w:t>
       </w:r>
+      <w:proofErr w:type="spellEnd"/>
       <w:r>
         <w:rPr>
           <w:rFonts w:ascii="Times New Roman" w:hAnsi="Times New Roman" w:cs="Times New Roman"/>
@@ -1857,6 +2407,36 @@
         </w:rPr>
         <w:t>4</w:t>
       </w:r>
+    </w:p>
+    <w:p>
+      <w:pPr>
+        <w:pStyle w:val="ListParagraph"/>
+        <w:rPr>
+          <w:rFonts w:ascii="Times New Roman" w:hAnsi="Times New Roman" w:cs="Times New Roman"/>
+          <w:sz w:val="24"/>
+          <w:szCs w:val="24"/>
+        </w:rPr>
+      </w:pPr>
+    </w:p>
+    <w:p>
+      <w:pPr>
+        <w:pStyle w:val="ListParagraph"/>
+        <w:rPr>
+          <w:rFonts w:ascii="Times New Roman" w:hAnsi="Times New Roman" w:cs="Times New Roman"/>
+          <w:sz w:val="24"/>
+          <w:szCs w:val="24"/>
+        </w:rPr>
+      </w:pPr>
+    </w:p>
+    <w:p>
+      <w:pPr>
+        <w:pStyle w:val="ListParagraph"/>
+        <w:rPr>
+          <w:rFonts w:ascii="Times New Roman" w:hAnsi="Times New Roman" w:cs="Times New Roman"/>
+          <w:sz w:val="24"/>
+          <w:szCs w:val="24"/>
+        </w:rPr>
+      </w:pPr>
     </w:p>
     <w:p>
       <w:pPr>
@@ -1881,11 +2461,87 @@
           <w:sz w:val="24"/>
           <w:szCs w:val="24"/>
         </w:rPr>
+        <w:drawing>
+          <wp:anchor distT="0" distB="0" distL="114300" distR="114300" simplePos="0" relativeHeight="251676672" behindDoc="0" locked="0" layoutInCell="1" allowOverlap="1" wp14:anchorId="4A5CD87D" wp14:editId="38347F4B">
+            <wp:simplePos x="0" y="0"/>
+            <wp:positionH relativeFrom="margin">
+              <wp:align>center</wp:align>
+            </wp:positionH>
+            <wp:positionV relativeFrom="paragraph">
+              <wp:posOffset>261896</wp:posOffset>
+            </wp:positionV>
+            <wp:extent cx="5008880" cy="4094480"/>
+            <wp:effectExtent l="0" t="0" r="1270" b="1270"/>
+            <wp:wrapTopAndBottom/>
+            <wp:docPr id="15" name="Picture 15" descr="A screenshot of a video game&#10;&#10;Description automatically generated with medium confidence"/>
+            <wp:cNvGraphicFramePr>
+              <a:graphicFrameLocks xmlns:a="http://schemas.openxmlformats.org/drawingml/2006/main" noChangeAspect="1"/>
+            </wp:cNvGraphicFramePr>
+            <a:graphic xmlns:a="http://schemas.openxmlformats.org/drawingml/2006/main">
+              <a:graphicData uri="http://schemas.openxmlformats.org/drawingml/2006/picture">
+                <pic:pic xmlns:pic="http://schemas.openxmlformats.org/drawingml/2006/picture">
+                  <pic:nvPicPr>
+                    <pic:cNvPr id="15" name="Picture 15" descr="A screenshot of a video game&#10;&#10;Description automatically generated with medium confidence"/>
+                    <pic:cNvPicPr/>
+                  </pic:nvPicPr>
+                  <pic:blipFill>
+                    <a:blip r:embed="rId12">
+                      <a:extLst>
+                        <a:ext uri="{28A0092B-C50C-407E-A947-70E740481C1C}">
+                          <a14:useLocalDpi xmlns:a14="http://schemas.microsoft.com/office/drawing/2010/main" val="0"/>
+                        </a:ext>
+                      </a:extLst>
+                    </a:blip>
+                    <a:stretch>
+                      <a:fillRect/>
+                    </a:stretch>
+                  </pic:blipFill>
+                  <pic:spPr>
+                    <a:xfrm>
+                      <a:off x="0" y="0"/>
+                      <a:ext cx="5008880" cy="4094480"/>
+                    </a:xfrm>
+                    <a:prstGeom prst="rect">
+                      <a:avLst/>
+                    </a:prstGeom>
+                  </pic:spPr>
+                </pic:pic>
+              </a:graphicData>
+            </a:graphic>
+            <wp14:sizeRelH relativeFrom="page">
+              <wp14:pctWidth>0</wp14:pctWidth>
+            </wp14:sizeRelH>
+            <wp14:sizeRelV relativeFrom="page">
+              <wp14:pctHeight>0</wp14:pctHeight>
+            </wp14:sizeRelV>
+          </wp:anchor>
+        </w:drawing>
+      </w:r>
+      <w:r>
+        <w:rPr>
+          <w:rFonts w:ascii="Times New Roman" w:hAnsi="Times New Roman" w:cs="Times New Roman"/>
+          <w:b/>
+          <w:bCs/>
+          <w:sz w:val="24"/>
+          <w:szCs w:val="24"/>
+        </w:rPr>
         <w:t>Логическо и функционално описание на решението</w:t>
       </w:r>
     </w:p>
     <w:p>
       <w:pPr>
+        <w:pStyle w:val="ListParagraph"/>
+        <w:rPr>
+          <w:rFonts w:ascii="Times New Roman" w:hAnsi="Times New Roman" w:cs="Times New Roman"/>
+          <w:b/>
+          <w:bCs/>
+          <w:sz w:val="24"/>
+          <w:szCs w:val="24"/>
+        </w:rPr>
+      </w:pPr>
+    </w:p>
+    <w:p>
+      <w:pPr>
         <w:ind w:firstLine="720"/>
         <w:rPr>
           <w:rFonts w:ascii="Times New Roman" w:hAnsi="Times New Roman" w:cs="Times New Roman"/>
@@ -1949,10 +2605,9 @@
           <w:rFonts w:ascii="Times New Roman" w:hAnsi="Times New Roman" w:cs="Times New Roman"/>
           <w:sz w:val="24"/>
           <w:szCs w:val="24"/>
-          <w:lang w:val="en-US"/>
-        </w:rPr>
-      </w:pPr>
-      <w:hyperlink r:id="rId10" w:history="1">
+        </w:rPr>
+      </w:pPr>
+      <w:hyperlink r:id="rId13" w:history="1">
         <w:r>
           <w:rPr>
             <w:rStyle w:val="Hyperlink"/>
@@ -1972,6 +2627,7 @@
           </w:rPr>
           <w:t>://</w:t>
         </w:r>
+        <w:proofErr w:type="spellStart"/>
         <w:r>
           <w:rPr>
             <w:rStyle w:val="Hyperlink"/>
@@ -1982,6 +2638,28 @@
           </w:rPr>
           <w:t>eurodict</w:t>
         </w:r>
+        <w:proofErr w:type="spellEnd"/>
+        <w:r>
+          <w:rPr>
+            <w:rStyle w:val="Hyperlink"/>
+            <w:rFonts w:ascii="Times New Roman" w:hAnsi="Times New Roman" w:cs="Times New Roman"/>
+            <w:sz w:val="24"/>
+            <w:szCs w:val="24"/>
+          </w:rPr>
+          <w:t>.</w:t>
+        </w:r>
+        <w:proofErr w:type="spellStart"/>
+        <w:r>
+          <w:rPr>
+            <w:rStyle w:val="Hyperlink"/>
+            <w:rFonts w:ascii="Times New Roman" w:hAnsi="Times New Roman" w:cs="Times New Roman"/>
+            <w:sz w:val="24"/>
+            <w:szCs w:val="24"/>
+            <w:lang w:val="en-US"/>
+          </w:rPr>
+          <w:t>herokuapp</w:t>
+        </w:r>
+        <w:proofErr w:type="spellEnd"/>
         <w:r>
           <w:rPr>
             <w:rStyle w:val="Hyperlink"/>
@@ -1999,36 +2677,7 @@
             <w:szCs w:val="24"/>
             <w:lang w:val="en-US"/>
           </w:rPr>
-          <w:t>herokuapp</w:t>
-        </w:r>
-        <w:r>
-          <w:rPr>
-            <w:rStyle w:val="Hyperlink"/>
-            <w:rFonts w:ascii="Times New Roman" w:hAnsi="Times New Roman" w:cs="Times New Roman"/>
-            <w:sz w:val="24"/>
-            <w:szCs w:val="24"/>
-          </w:rPr>
-          <w:t>.</w:t>
-        </w:r>
-        <w:r>
-          <w:rPr>
-            <w:rStyle w:val="Hyperlink"/>
-            <w:rFonts w:ascii="Times New Roman" w:hAnsi="Times New Roman" w:cs="Times New Roman"/>
-            <w:sz w:val="24"/>
-            <w:szCs w:val="24"/>
-            <w:lang w:val="en-US"/>
-          </w:rPr>
-          <w:t>co</w:t>
-        </w:r>
-        <w:r>
-          <w:rPr>
-            <w:rStyle w:val="Hyperlink"/>
-            <w:rFonts w:ascii="Times New Roman" w:hAnsi="Times New Roman" w:cs="Times New Roman"/>
-            <w:sz w:val="24"/>
-            <w:szCs w:val="24"/>
-            <w:lang w:val="en-US"/>
-          </w:rPr>
-          <w:t>m</w:t>
+          <w:t>com</w:t>
         </w:r>
         <w:r>
           <w:rPr>
@@ -2067,7 +2716,7 @@
           <w:szCs w:val="24"/>
         </w:rPr>
       </w:pPr>
-      <w:hyperlink r:id="rId11" w:history="1">
+      <w:hyperlink r:id="rId14" w:history="1">
         <w:r>
           <w:rPr>
             <w:rStyle w:val="Hyperlink"/>
@@ -2075,31 +2724,14 @@
             <w:sz w:val="24"/>
             <w:szCs w:val="24"/>
           </w:rPr>
-          <w:t>https://github.com/romanov-lyubomi</w:t>
-        </w:r>
-        <w:r>
-          <w:rPr>
-            <w:rStyle w:val="Hyperlink"/>
-            <w:rFonts w:ascii="Times New Roman" w:hAnsi="Times New Roman" w:cs="Times New Roman"/>
-            <w:sz w:val="24"/>
-            <w:szCs w:val="24"/>
-          </w:rPr>
-          <w:t>r</w:t>
-        </w:r>
-        <w:r>
-          <w:rPr>
-            <w:rStyle w:val="Hyperlink"/>
-            <w:rFonts w:ascii="Times New Roman" w:hAnsi="Times New Roman" w:cs="Times New Roman"/>
-            <w:sz w:val="24"/>
-            <w:szCs w:val="24"/>
-          </w:rPr>
-          <w:t>/eurodict</w:t>
+          <w:t>https://github.com/romanov-lyubomir/eurodict</w:t>
         </w:r>
       </w:hyperlink>
     </w:p>
     <w:p>
       <w:pPr>
         <w:ind w:firstLine="720"/>
+        <w:jc w:val="both"/>
         <w:rPr>
           <w:rFonts w:ascii="Times New Roman" w:hAnsi="Times New Roman" w:cs="Times New Roman"/>
           <w:sz w:val="24"/>
@@ -2150,6 +2782,7 @@
     <w:p>
       <w:pPr>
         <w:ind w:firstLine="720"/>
+        <w:jc w:val="both"/>
         <w:rPr>
           <w:rFonts w:ascii="Times New Roman" w:hAnsi="Times New Roman" w:cs="Times New Roman"/>
           <w:sz w:val="24"/>
@@ -2180,6 +2813,25 @@
         <w:ind w:firstLine="720"/>
         <w:rPr>
           <w:rFonts w:ascii="Times New Roman" w:hAnsi="Times New Roman" w:cs="Times New Roman"/>
+          <w:sz w:val="24"/>
+          <w:szCs w:val="24"/>
+        </w:rPr>
+      </w:pPr>
+    </w:p>
+    <w:p>
+      <w:pPr>
+        <w:rPr>
+          <w:rFonts w:ascii="Times New Roman" w:hAnsi="Times New Roman" w:cs="Times New Roman"/>
+          <w:sz w:val="24"/>
+          <w:szCs w:val="24"/>
+        </w:rPr>
+      </w:pPr>
+    </w:p>
+    <w:p>
+      <w:pPr>
+        <w:ind w:firstLine="720"/>
+        <w:rPr>
+          <w:rFonts w:ascii="Times New Roman" w:hAnsi="Times New Roman" w:cs="Times New Roman"/>
           <w:b/>
           <w:bCs/>
           <w:sz w:val="24"/>
@@ -2194,6 +2846,7 @@
           <w:sz w:val="24"/>
           <w:szCs w:val="24"/>
         </w:rPr>
+        <w:lastRenderedPageBreak/>
         <w:t>Регистрация на потребител:</w:t>
       </w:r>
     </w:p>
@@ -2249,7 +2902,7 @@
                     <pic:cNvPicPr/>
                   </pic:nvPicPr>
                   <pic:blipFill>
-                    <a:blip r:embed="rId12" cstate="print">
+                    <a:blip r:embed="rId15" cstate="print">
                       <a:extLst>
                         <a:ext uri="{28A0092B-C50C-407E-A947-70E740481C1C}">
                           <a14:useLocalDpi xmlns:a14="http://schemas.microsoft.com/office/drawing/2010/main" val="0"/>
@@ -2360,82 +3013,18 @@
         <w:rPr>
           <w:rFonts w:ascii="JetBrains Mono" w:hAnsi="JetBrains Mono" w:cs="JetBrains Mono"/>
           <w:noProof/>
-          <w:sz w:val="24"/>
-          <w:szCs w:val="24"/>
-        </w:rPr>
-        <w:lastRenderedPageBreak/>
+        </w:rPr>
         <w:drawing>
-          <wp:anchor distT="0" distB="0" distL="114300" distR="114300" simplePos="0" relativeHeight="251671552" behindDoc="0" locked="0" layoutInCell="1" allowOverlap="1" wp14:anchorId="6DDF5ED7" wp14:editId="4BAAED41">
+          <wp:anchor distT="0" distB="0" distL="114300" distR="114300" simplePos="0" relativeHeight="251669504" behindDoc="1" locked="0" layoutInCell="1" allowOverlap="1" wp14:anchorId="2CBC5506" wp14:editId="2678D87A">
             <wp:simplePos x="0" y="0"/>
-            <wp:positionH relativeFrom="column">
-              <wp:posOffset>-141219</wp:posOffset>
+            <wp:positionH relativeFrom="margin">
+              <wp:posOffset>4436745</wp:posOffset>
             </wp:positionH>
             <wp:positionV relativeFrom="paragraph">
-              <wp:posOffset>3337836</wp:posOffset>
+              <wp:posOffset>619760</wp:posOffset>
             </wp:positionV>
-            <wp:extent cx="2607945" cy="2607945"/>
-            <wp:effectExtent l="0" t="0" r="1905" b="1905"/>
-            <wp:wrapTopAndBottom/>
-            <wp:docPr id="8" name="Picture 8"/>
-            <wp:cNvGraphicFramePr>
-              <a:graphicFrameLocks xmlns:a="http://schemas.openxmlformats.org/drawingml/2006/main" noChangeAspect="1"/>
-            </wp:cNvGraphicFramePr>
-            <a:graphic xmlns:a="http://schemas.openxmlformats.org/drawingml/2006/main">
-              <a:graphicData uri="http://schemas.openxmlformats.org/drawingml/2006/picture">
-                <pic:pic xmlns:pic="http://schemas.openxmlformats.org/drawingml/2006/picture">
-                  <pic:nvPicPr>
-                    <pic:cNvPr id="1" name=""/>
-                    <pic:cNvPicPr/>
-                  </pic:nvPicPr>
-                  <pic:blipFill>
-                    <a:blip r:embed="rId13" cstate="print">
-                      <a:extLst>
-                        <a:ext uri="{28A0092B-C50C-407E-A947-70E740481C1C}">
-                          <a14:useLocalDpi xmlns:a14="http://schemas.microsoft.com/office/drawing/2010/main" val="0"/>
-                        </a:ext>
-                      </a:extLst>
-                    </a:blip>
-                    <a:stretch>
-                      <a:fillRect/>
-                    </a:stretch>
-                  </pic:blipFill>
-                  <pic:spPr>
-                    <a:xfrm>
-                      <a:off x="0" y="0"/>
-                      <a:ext cx="2607945" cy="2607945"/>
-                    </a:xfrm>
-                    <a:prstGeom prst="rect">
-                      <a:avLst/>
-                    </a:prstGeom>
-                  </pic:spPr>
-                </pic:pic>
-              </a:graphicData>
-            </a:graphic>
-            <wp14:sizeRelH relativeFrom="page">
-              <wp14:pctWidth>0</wp14:pctWidth>
-            </wp14:sizeRelH>
-            <wp14:sizeRelV relativeFrom="page">
-              <wp14:pctHeight>0</wp14:pctHeight>
-            </wp14:sizeRelV>
-          </wp:anchor>
-        </w:drawing>
-      </w:r>
-      <w:r>
-        <w:rPr>
-          <w:rFonts w:ascii="JetBrains Mono" w:hAnsi="JetBrains Mono" w:cs="JetBrains Mono"/>
-          <w:noProof/>
-        </w:rPr>
-        <w:drawing>
-          <wp:anchor distT="0" distB="0" distL="114300" distR="114300" simplePos="0" relativeHeight="251669504" behindDoc="1" locked="0" layoutInCell="1" allowOverlap="1" wp14:anchorId="2CBC5506" wp14:editId="6809227B">
-            <wp:simplePos x="0" y="0"/>
-            <wp:positionH relativeFrom="margin">
-              <wp:align>right</wp:align>
-            </wp:positionH>
-            <wp:positionV relativeFrom="paragraph">
-              <wp:posOffset>3352248</wp:posOffset>
-            </wp:positionV>
-            <wp:extent cx="2593975" cy="2593975"/>
-            <wp:effectExtent l="0" t="0" r="0" b="0"/>
+            <wp:extent cx="1438275" cy="1438275"/>
+            <wp:effectExtent l="0" t="0" r="9525" b="9525"/>
             <wp:wrapTopAndBottom/>
             <wp:docPr id="7" name="Picture 7" descr="A picture containing building&#10;&#10;Description automatically generated"/>
             <wp:cNvGraphicFramePr>
@@ -2446,128 +3035,6 @@
                 <pic:pic xmlns:pic="http://schemas.openxmlformats.org/drawingml/2006/picture">
                   <pic:nvPicPr>
                     <pic:cNvPr id="7" name="Picture 7" descr="A picture containing building&#10;&#10;Description automatically generated"/>
-                    <pic:cNvPicPr/>
-                  </pic:nvPicPr>
-                  <pic:blipFill>
-                    <a:blip r:embed="rId14" cstate="print">
-                      <a:extLst>
-                        <a:ext uri="{28A0092B-C50C-407E-A947-70E740481C1C}">
-                          <a14:useLocalDpi xmlns:a14="http://schemas.microsoft.com/office/drawing/2010/main" val="0"/>
-                        </a:ext>
-                      </a:extLst>
-                    </a:blip>
-                    <a:stretch>
-                      <a:fillRect/>
-                    </a:stretch>
-                  </pic:blipFill>
-                  <pic:spPr>
-                    <a:xfrm>
-                      <a:off x="0" y="0"/>
-                      <a:ext cx="2593975" cy="2593975"/>
-                    </a:xfrm>
-                    <a:prstGeom prst="rect">
-                      <a:avLst/>
-                    </a:prstGeom>
-                  </pic:spPr>
-                </pic:pic>
-              </a:graphicData>
-            </a:graphic>
-            <wp14:sizeRelH relativeFrom="page">
-              <wp14:pctWidth>0</wp14:pctWidth>
-            </wp14:sizeRelH>
-            <wp14:sizeRelV relativeFrom="page">
-              <wp14:pctHeight>0</wp14:pctHeight>
-            </wp14:sizeRelV>
-          </wp:anchor>
-        </w:drawing>
-      </w:r>
-      <w:r>
-        <w:rPr>
-          <w:rFonts w:ascii="JetBrains Mono" w:hAnsi="JetBrains Mono" w:cs="JetBrains Mono"/>
-          <w:noProof/>
-        </w:rPr>
-        <w:drawing>
-          <wp:anchor distT="0" distB="0" distL="114300" distR="114300" simplePos="0" relativeHeight="251667456" behindDoc="1" locked="0" layoutInCell="1" allowOverlap="1" wp14:anchorId="695A7156" wp14:editId="0C89AD8D">
-            <wp:simplePos x="0" y="0"/>
-            <wp:positionH relativeFrom="margin">
-              <wp:posOffset>3124835</wp:posOffset>
-            </wp:positionH>
-            <wp:positionV relativeFrom="paragraph">
-              <wp:posOffset>608965</wp:posOffset>
-            </wp:positionV>
-            <wp:extent cx="2604135" cy="2607945"/>
-            <wp:effectExtent l="0" t="0" r="5715" b="1905"/>
-            <wp:wrapTopAndBottom/>
-            <wp:docPr id="6" name="Picture 6"/>
-            <wp:cNvGraphicFramePr>
-              <a:graphicFrameLocks xmlns:a="http://schemas.openxmlformats.org/drawingml/2006/main" noChangeAspect="1"/>
-            </wp:cNvGraphicFramePr>
-            <a:graphic xmlns:a="http://schemas.openxmlformats.org/drawingml/2006/main">
-              <a:graphicData uri="http://schemas.openxmlformats.org/drawingml/2006/picture">
-                <pic:pic xmlns:pic="http://schemas.openxmlformats.org/drawingml/2006/picture">
-                  <pic:nvPicPr>
-                    <pic:cNvPr id="1" name=""/>
-                    <pic:cNvPicPr/>
-                  </pic:nvPicPr>
-                  <pic:blipFill>
-                    <a:blip r:embed="rId15" cstate="print">
-                      <a:extLst>
-                        <a:ext uri="{28A0092B-C50C-407E-A947-70E740481C1C}">
-                          <a14:useLocalDpi xmlns:a14="http://schemas.microsoft.com/office/drawing/2010/main" val="0"/>
-                        </a:ext>
-                      </a:extLst>
-                    </a:blip>
-                    <a:stretch>
-                      <a:fillRect/>
-                    </a:stretch>
-                  </pic:blipFill>
-                  <pic:spPr>
-                    <a:xfrm>
-                      <a:off x="0" y="0"/>
-                      <a:ext cx="2604135" cy="2607945"/>
-                    </a:xfrm>
-                    <a:prstGeom prst="rect">
-                      <a:avLst/>
-                    </a:prstGeom>
-                  </pic:spPr>
-                </pic:pic>
-              </a:graphicData>
-            </a:graphic>
-            <wp14:sizeRelH relativeFrom="page">
-              <wp14:pctWidth>0</wp14:pctWidth>
-            </wp14:sizeRelH>
-            <wp14:sizeRelV relativeFrom="page">
-              <wp14:pctHeight>0</wp14:pctHeight>
-            </wp14:sizeRelV>
-          </wp:anchor>
-        </w:drawing>
-      </w:r>
-      <w:r>
-        <w:rPr>
-          <w:rFonts w:ascii="JetBrains Mono" w:hAnsi="JetBrains Mono" w:cs="JetBrains Mono"/>
-          <w:noProof/>
-        </w:rPr>
-        <w:drawing>
-          <wp:anchor distT="0" distB="0" distL="114300" distR="114300" simplePos="0" relativeHeight="251665408" behindDoc="1" locked="0" layoutInCell="1" allowOverlap="1" wp14:anchorId="49A3DA0A" wp14:editId="13F19EA2">
-            <wp:simplePos x="0" y="0"/>
-            <wp:positionH relativeFrom="column">
-              <wp:posOffset>-103864</wp:posOffset>
-            </wp:positionH>
-            <wp:positionV relativeFrom="paragraph">
-              <wp:posOffset>624508</wp:posOffset>
-            </wp:positionV>
-            <wp:extent cx="2570480" cy="2570480"/>
-            <wp:effectExtent l="0" t="0" r="1270" b="1270"/>
-            <wp:wrapTopAndBottom/>
-            <wp:docPr id="5" name="Picture 5" descr="A picture containing building, government building&#10;&#10;Description automatically generated"/>
-            <wp:cNvGraphicFramePr>
-              <a:graphicFrameLocks xmlns:a="http://schemas.openxmlformats.org/drawingml/2006/main" noChangeAspect="1"/>
-            </wp:cNvGraphicFramePr>
-            <a:graphic xmlns:a="http://schemas.openxmlformats.org/drawingml/2006/main">
-              <a:graphicData uri="http://schemas.openxmlformats.org/drawingml/2006/picture">
-                <pic:pic xmlns:pic="http://schemas.openxmlformats.org/drawingml/2006/picture">
-                  <pic:nvPicPr>
-                    <pic:cNvPr id="5" name="Picture 5" descr="A picture containing building, government building&#10;&#10;Description automatically generated"/>
                     <pic:cNvPicPr/>
                   </pic:nvPicPr>
                   <pic:blipFill>
@@ -2585,7 +3052,7 @@
                   <pic:spPr>
                     <a:xfrm>
                       <a:off x="0" y="0"/>
-                      <a:ext cx="2570480" cy="2570480"/>
+                      <a:ext cx="1438275" cy="1438275"/>
                     </a:xfrm>
                     <a:prstGeom prst="rect">
                       <a:avLst/>
@@ -2605,6 +3072,191 @@
       </w:r>
       <w:r>
         <w:rPr>
+          <w:rFonts w:ascii="JetBrains Mono" w:hAnsi="JetBrains Mono" w:cs="JetBrains Mono"/>
+          <w:noProof/>
+          <w:sz w:val="24"/>
+          <w:szCs w:val="24"/>
+        </w:rPr>
+        <w:drawing>
+          <wp:anchor distT="0" distB="0" distL="114300" distR="114300" simplePos="0" relativeHeight="251671552" behindDoc="0" locked="0" layoutInCell="1" allowOverlap="1" wp14:anchorId="6DDF5ED7" wp14:editId="0A0E1D65">
+            <wp:simplePos x="0" y="0"/>
+            <wp:positionH relativeFrom="column">
+              <wp:posOffset>2917825</wp:posOffset>
+            </wp:positionH>
+            <wp:positionV relativeFrom="paragraph">
+              <wp:posOffset>619760</wp:posOffset>
+            </wp:positionV>
+            <wp:extent cx="1446530" cy="1446530"/>
+            <wp:effectExtent l="0" t="0" r="1270" b="1270"/>
+            <wp:wrapTopAndBottom/>
+            <wp:docPr id="8" name="Picture 8"/>
+            <wp:cNvGraphicFramePr>
+              <a:graphicFrameLocks xmlns:a="http://schemas.openxmlformats.org/drawingml/2006/main" noChangeAspect="1"/>
+            </wp:cNvGraphicFramePr>
+            <a:graphic xmlns:a="http://schemas.openxmlformats.org/drawingml/2006/main">
+              <a:graphicData uri="http://schemas.openxmlformats.org/drawingml/2006/picture">
+                <pic:pic xmlns:pic="http://schemas.openxmlformats.org/drawingml/2006/picture">
+                  <pic:nvPicPr>
+                    <pic:cNvPr id="1" name=""/>
+                    <pic:cNvPicPr/>
+                  </pic:nvPicPr>
+                  <pic:blipFill>
+                    <a:blip r:embed="rId17" cstate="print">
+                      <a:extLst>
+                        <a:ext uri="{28A0092B-C50C-407E-A947-70E740481C1C}">
+                          <a14:useLocalDpi xmlns:a14="http://schemas.microsoft.com/office/drawing/2010/main" val="0"/>
+                        </a:ext>
+                      </a:extLst>
+                    </a:blip>
+                    <a:stretch>
+                      <a:fillRect/>
+                    </a:stretch>
+                  </pic:blipFill>
+                  <pic:spPr>
+                    <a:xfrm>
+                      <a:off x="0" y="0"/>
+                      <a:ext cx="1446530" cy="1446530"/>
+                    </a:xfrm>
+                    <a:prstGeom prst="rect">
+                      <a:avLst/>
+                    </a:prstGeom>
+                  </pic:spPr>
+                </pic:pic>
+              </a:graphicData>
+            </a:graphic>
+            <wp14:sizeRelH relativeFrom="page">
+              <wp14:pctWidth>0</wp14:pctWidth>
+            </wp14:sizeRelH>
+            <wp14:sizeRelV relativeFrom="page">
+              <wp14:pctHeight>0</wp14:pctHeight>
+            </wp14:sizeRelV>
+          </wp:anchor>
+        </w:drawing>
+      </w:r>
+      <w:r>
+        <w:rPr>
+          <w:rFonts w:ascii="JetBrains Mono" w:hAnsi="JetBrains Mono" w:cs="JetBrains Mono"/>
+          <w:noProof/>
+        </w:rPr>
+        <w:drawing>
+          <wp:anchor distT="0" distB="0" distL="114300" distR="114300" simplePos="0" relativeHeight="251667456" behindDoc="1" locked="0" layoutInCell="1" allowOverlap="1" wp14:anchorId="695A7156" wp14:editId="0DEE2138">
+            <wp:simplePos x="0" y="0"/>
+            <wp:positionH relativeFrom="margin">
+              <wp:posOffset>1430655</wp:posOffset>
+            </wp:positionH>
+            <wp:positionV relativeFrom="paragraph">
+              <wp:posOffset>619760</wp:posOffset>
+            </wp:positionV>
+            <wp:extent cx="1436370" cy="1438275"/>
+            <wp:effectExtent l="0" t="0" r="0" b="9525"/>
+            <wp:wrapTopAndBottom/>
+            <wp:docPr id="6" name="Picture 6"/>
+            <wp:cNvGraphicFramePr>
+              <a:graphicFrameLocks xmlns:a="http://schemas.openxmlformats.org/drawingml/2006/main" noChangeAspect="1"/>
+            </wp:cNvGraphicFramePr>
+            <a:graphic xmlns:a="http://schemas.openxmlformats.org/drawingml/2006/main">
+              <a:graphicData uri="http://schemas.openxmlformats.org/drawingml/2006/picture">
+                <pic:pic xmlns:pic="http://schemas.openxmlformats.org/drawingml/2006/picture">
+                  <pic:nvPicPr>
+                    <pic:cNvPr id="1" name=""/>
+                    <pic:cNvPicPr/>
+                  </pic:nvPicPr>
+                  <pic:blipFill>
+                    <a:blip r:embed="rId18" cstate="print">
+                      <a:extLst>
+                        <a:ext uri="{28A0092B-C50C-407E-A947-70E740481C1C}">
+                          <a14:useLocalDpi xmlns:a14="http://schemas.microsoft.com/office/drawing/2010/main" val="0"/>
+                        </a:ext>
+                      </a:extLst>
+                    </a:blip>
+                    <a:stretch>
+                      <a:fillRect/>
+                    </a:stretch>
+                  </pic:blipFill>
+                  <pic:spPr>
+                    <a:xfrm>
+                      <a:off x="0" y="0"/>
+                      <a:ext cx="1436370" cy="1438275"/>
+                    </a:xfrm>
+                    <a:prstGeom prst="rect">
+                      <a:avLst/>
+                    </a:prstGeom>
+                  </pic:spPr>
+                </pic:pic>
+              </a:graphicData>
+            </a:graphic>
+            <wp14:sizeRelH relativeFrom="page">
+              <wp14:pctWidth>0</wp14:pctWidth>
+            </wp14:sizeRelH>
+            <wp14:sizeRelV relativeFrom="page">
+              <wp14:pctHeight>0</wp14:pctHeight>
+            </wp14:sizeRelV>
+          </wp:anchor>
+        </w:drawing>
+      </w:r>
+      <w:r>
+        <w:rPr>
+          <w:rFonts w:ascii="JetBrains Mono" w:hAnsi="JetBrains Mono" w:cs="JetBrains Mono"/>
+          <w:noProof/>
+        </w:rPr>
+        <w:drawing>
+          <wp:anchor distT="0" distB="0" distL="114300" distR="114300" simplePos="0" relativeHeight="251665408" behindDoc="1" locked="0" layoutInCell="1" allowOverlap="1" wp14:anchorId="49A3DA0A" wp14:editId="24993A18">
+            <wp:simplePos x="0" y="0"/>
+            <wp:positionH relativeFrom="column">
+              <wp:posOffset>-103505</wp:posOffset>
+            </wp:positionH>
+            <wp:positionV relativeFrom="paragraph">
+              <wp:posOffset>628015</wp:posOffset>
+            </wp:positionV>
+            <wp:extent cx="1430655" cy="1430655"/>
+            <wp:effectExtent l="0" t="0" r="0" b="0"/>
+            <wp:wrapTopAndBottom/>
+            <wp:docPr id="5" name="Picture 5" descr="A picture containing building, government building&#10;&#10;Description automatically generated"/>
+            <wp:cNvGraphicFramePr>
+              <a:graphicFrameLocks xmlns:a="http://schemas.openxmlformats.org/drawingml/2006/main" noChangeAspect="1"/>
+            </wp:cNvGraphicFramePr>
+            <a:graphic xmlns:a="http://schemas.openxmlformats.org/drawingml/2006/main">
+              <a:graphicData uri="http://schemas.openxmlformats.org/drawingml/2006/picture">
+                <pic:pic xmlns:pic="http://schemas.openxmlformats.org/drawingml/2006/picture">
+                  <pic:nvPicPr>
+                    <pic:cNvPr id="5" name="Picture 5" descr="A picture containing building, government building&#10;&#10;Description automatically generated"/>
+                    <pic:cNvPicPr/>
+                  </pic:nvPicPr>
+                  <pic:blipFill>
+                    <a:blip r:embed="rId19" cstate="print">
+                      <a:extLst>
+                        <a:ext uri="{28A0092B-C50C-407E-A947-70E740481C1C}">
+                          <a14:useLocalDpi xmlns:a14="http://schemas.microsoft.com/office/drawing/2010/main" val="0"/>
+                        </a:ext>
+                      </a:extLst>
+                    </a:blip>
+                    <a:stretch>
+                      <a:fillRect/>
+                    </a:stretch>
+                  </pic:blipFill>
+                  <pic:spPr>
+                    <a:xfrm>
+                      <a:off x="0" y="0"/>
+                      <a:ext cx="1430655" cy="1430655"/>
+                    </a:xfrm>
+                    <a:prstGeom prst="rect">
+                      <a:avLst/>
+                    </a:prstGeom>
+                  </pic:spPr>
+                </pic:pic>
+              </a:graphicData>
+            </a:graphic>
+            <wp14:sizeRelH relativeFrom="page">
+              <wp14:pctWidth>0</wp14:pctWidth>
+            </wp14:sizeRelH>
+            <wp14:sizeRelV relativeFrom="page">
+              <wp14:pctHeight>0</wp14:pctHeight>
+            </wp14:sizeRelV>
+          </wp:anchor>
+        </w:drawing>
+      </w:r>
+      <w:r>
+        <w:rPr>
           <w:rFonts w:ascii="Times New Roman" w:hAnsi="Times New Roman" w:cs="Times New Roman"/>
         </w:rPr>
         <w:t>Според това, кой език сме избрали, приложението ни показва изображения на пейзажи от градове в съответната държава във фона. За Италия са Рим, Венеция и Милано. За Германия – Берлин, Франйфурт, Мюнхен, Лайпциг. За Испания е Малага.</w:t>
@@ -2613,10 +3265,240 @@
     <w:p>
       <w:pPr>
         <w:ind w:firstLine="720"/>
-        <w:rPr>
-          <w:rFonts w:ascii="Times New Roman" w:hAnsi="Times New Roman" w:cs="Times New Roman"/>
-        </w:rPr>
-      </w:pPr>
+        <w:jc w:val="both"/>
+        <w:rPr>
+          <w:rFonts w:ascii="Times New Roman" w:hAnsi="Times New Roman" w:cs="Times New Roman"/>
+        </w:rPr>
+      </w:pPr>
+      <w:r>
+        <w:rPr>
+          <w:rFonts w:ascii="Times New Roman" w:hAnsi="Times New Roman" w:cs="Times New Roman"/>
+        </w:rPr>
+        <w:drawing>
+          <wp:anchor distT="0" distB="0" distL="114300" distR="114300" simplePos="0" relativeHeight="251678720" behindDoc="0" locked="0" layoutInCell="1" allowOverlap="1" wp14:anchorId="295CF87C" wp14:editId="7CAE0604">
+            <wp:simplePos x="0" y="0"/>
+            <wp:positionH relativeFrom="margin">
+              <wp:align>center</wp:align>
+            </wp:positionH>
+            <wp:positionV relativeFrom="paragraph">
+              <wp:posOffset>2232466</wp:posOffset>
+            </wp:positionV>
+            <wp:extent cx="5048885" cy="3278505"/>
+            <wp:effectExtent l="0" t="0" r="0" b="0"/>
+            <wp:wrapTopAndBottom/>
+            <wp:docPr id="9" name="Picture 9" descr="Graphical user interface, website&#10;&#10;Description automatically generated"/>
+            <wp:cNvGraphicFramePr>
+              <a:graphicFrameLocks xmlns:a="http://schemas.openxmlformats.org/drawingml/2006/main" noChangeAspect="1"/>
+            </wp:cNvGraphicFramePr>
+            <a:graphic xmlns:a="http://schemas.openxmlformats.org/drawingml/2006/main">
+              <a:graphicData uri="http://schemas.openxmlformats.org/drawingml/2006/picture">
+                <pic:pic xmlns:pic="http://schemas.openxmlformats.org/drawingml/2006/picture">
+                  <pic:nvPicPr>
+                    <pic:cNvPr id="9" name="Picture 9" descr="Graphical user interface, website&#10;&#10;Description automatically generated"/>
+                    <pic:cNvPicPr/>
+                  </pic:nvPicPr>
+                  <pic:blipFill>
+                    <a:blip r:embed="rId20">
+                      <a:extLst>
+                        <a:ext uri="{28A0092B-C50C-407E-A947-70E740481C1C}">
+                          <a14:useLocalDpi xmlns:a14="http://schemas.microsoft.com/office/drawing/2010/main" val="0"/>
+                        </a:ext>
+                      </a:extLst>
+                    </a:blip>
+                    <a:stretch>
+                      <a:fillRect/>
+                    </a:stretch>
+                  </pic:blipFill>
+                  <pic:spPr>
+                    <a:xfrm>
+                      <a:off x="0" y="0"/>
+                      <a:ext cx="5048885" cy="3278505"/>
+                    </a:xfrm>
+                    <a:prstGeom prst="rect">
+                      <a:avLst/>
+                    </a:prstGeom>
+                  </pic:spPr>
+                </pic:pic>
+              </a:graphicData>
+            </a:graphic>
+            <wp14:sizeRelH relativeFrom="page">
+              <wp14:pctWidth>0</wp14:pctWidth>
+            </wp14:sizeRelH>
+            <wp14:sizeRelV relativeFrom="page">
+              <wp14:pctHeight>0</wp14:pctHeight>
+            </wp14:sizeRelV>
+          </wp:anchor>
+        </w:drawing>
+      </w:r>
+      <w:r>
+        <w:rPr>
+          <w:rFonts w:ascii="Times New Roman" w:hAnsi="Times New Roman" w:cs="Times New Roman"/>
+        </w:rPr>
+        <w:t xml:space="preserve">Приложението разполага с интерактивни функции за учене на </w:t>
+      </w:r>
+      <w:r>
+        <w:rPr>
+          <w:rFonts w:ascii="Times New Roman" w:hAnsi="Times New Roman" w:cs="Times New Roman"/>
+        </w:rPr>
+        <w:t>лексика</w:t>
+      </w:r>
+      <w:r>
+        <w:rPr>
+          <w:rFonts w:ascii="Times New Roman" w:hAnsi="Times New Roman" w:cs="Times New Roman"/>
+        </w:rPr>
+        <w:t xml:space="preserve"> и граматика</w:t>
+      </w:r>
+      <w:r>
+        <w:rPr>
+          <w:rFonts w:ascii="Times New Roman" w:hAnsi="Times New Roman" w:cs="Times New Roman"/>
+        </w:rPr>
+        <w:t>, като потребителят трябва да въведе дадена дума на съответния език.</w:t>
+      </w:r>
+      <w:r>
+        <w:rPr>
+          <w:rFonts w:ascii="Times New Roman" w:hAnsi="Times New Roman" w:cs="Times New Roman"/>
+        </w:rPr>
+        <w:t xml:space="preserve"> При правилен отговор се показва съобщение</w:t>
+      </w:r>
+      <w:r>
+        <w:rPr>
+          <w:rFonts w:ascii="Times New Roman" w:hAnsi="Times New Roman" w:cs="Times New Roman"/>
+        </w:rPr>
+        <w:t xml:space="preserve"> </w:t>
+      </w:r>
+      <w:r>
+        <w:rPr>
+          <w:rFonts w:ascii="Times New Roman" w:hAnsi="Times New Roman" w:cs="Times New Roman"/>
+          <w:lang w:val="en-US"/>
+        </w:rPr>
+        <w:t>Correct</w:t>
+      </w:r>
+      <w:r>
+        <w:rPr>
+          <w:rFonts w:ascii="Times New Roman" w:hAnsi="Times New Roman" w:cs="Times New Roman"/>
+        </w:rPr>
+        <w:t>!</w:t>
+      </w:r>
+      <w:r>
+        <w:rPr>
+          <w:rFonts w:ascii="Times New Roman" w:hAnsi="Times New Roman" w:cs="Times New Roman"/>
+        </w:rPr>
+        <w:t xml:space="preserve"> При грешен отговор, потребителят трябва да въведе отговора отново, за да затвтрди новата дума.</w:t>
+      </w:r>
+    </w:p>
+    <w:p>
+      <w:pPr>
+        <w:ind w:firstLine="720"/>
+        <w:jc w:val="both"/>
+        <w:rPr>
+          <w:rFonts w:ascii="Times New Roman" w:hAnsi="Times New Roman" w:cs="Times New Roman"/>
+          <w:lang w:val="en-US"/>
+        </w:rPr>
+      </w:pPr>
+    </w:p>
+    <w:p>
+      <w:pPr>
+        <w:ind w:firstLine="720"/>
+        <w:jc w:val="both"/>
+        <w:rPr>
+          <w:rFonts w:ascii="Times New Roman" w:hAnsi="Times New Roman" w:cs="Times New Roman"/>
+        </w:rPr>
+      </w:pPr>
+      <w:r>
+        <w:rPr>
+          <w:rFonts w:ascii="Times New Roman" w:hAnsi="Times New Roman" w:cs="Times New Roman"/>
+          <w:lang w:val="en-US"/>
+        </w:rPr>
+        <w:lastRenderedPageBreak/>
+        <w:drawing>
+          <wp:anchor distT="0" distB="0" distL="114300" distR="114300" simplePos="0" relativeHeight="251673600" behindDoc="0" locked="0" layoutInCell="1" allowOverlap="1" wp14:anchorId="749AC91E" wp14:editId="4362A1EE">
+            <wp:simplePos x="0" y="0"/>
+            <wp:positionH relativeFrom="margin">
+              <wp:align>center</wp:align>
+            </wp:positionH>
+            <wp:positionV relativeFrom="paragraph">
+              <wp:posOffset>183542</wp:posOffset>
+            </wp:positionV>
+            <wp:extent cx="5731510" cy="2075180"/>
+            <wp:effectExtent l="0" t="0" r="2540" b="1270"/>
+            <wp:wrapTopAndBottom/>
+            <wp:docPr id="11" name="Picture 11" descr="Graphical user interface, application&#10;&#10;Description automatically generated"/>
+            <wp:cNvGraphicFramePr>
+              <a:graphicFrameLocks xmlns:a="http://schemas.openxmlformats.org/drawingml/2006/main" noChangeAspect="1"/>
+            </wp:cNvGraphicFramePr>
+            <a:graphic xmlns:a="http://schemas.openxmlformats.org/drawingml/2006/main">
+              <a:graphicData uri="http://schemas.openxmlformats.org/drawingml/2006/picture">
+                <pic:pic xmlns:pic="http://schemas.openxmlformats.org/drawingml/2006/picture">
+                  <pic:nvPicPr>
+                    <pic:cNvPr id="11" name="Picture 11" descr="Graphical user interface, application&#10;&#10;Description automatically generated"/>
+                    <pic:cNvPicPr/>
+                  </pic:nvPicPr>
+                  <pic:blipFill>
+                    <a:blip r:embed="rId21">
+                      <a:extLst>
+                        <a:ext uri="{28A0092B-C50C-407E-A947-70E740481C1C}">
+                          <a14:useLocalDpi xmlns:a14="http://schemas.microsoft.com/office/drawing/2010/main" val="0"/>
+                        </a:ext>
+                      </a:extLst>
+                    </a:blip>
+                    <a:stretch>
+                      <a:fillRect/>
+                    </a:stretch>
+                  </pic:blipFill>
+                  <pic:spPr>
+                    <a:xfrm>
+                      <a:off x="0" y="0"/>
+                      <a:ext cx="5731510" cy="2075180"/>
+                    </a:xfrm>
+                    <a:prstGeom prst="rect">
+                      <a:avLst/>
+                    </a:prstGeom>
+                  </pic:spPr>
+                </pic:pic>
+              </a:graphicData>
+            </a:graphic>
+            <wp14:sizeRelH relativeFrom="page">
+              <wp14:pctWidth>0</wp14:pctWidth>
+            </wp14:sizeRelH>
+            <wp14:sizeRelV relativeFrom="page">
+              <wp14:pctHeight>0</wp14:pctHeight>
+            </wp14:sizeRelV>
+          </wp:anchor>
+        </w:drawing>
+      </w:r>
+      <w:r>
+        <w:rPr>
+          <w:rFonts w:ascii="Times New Roman" w:hAnsi="Times New Roman" w:cs="Times New Roman"/>
+        </w:rPr>
+        <w:t>При граматиката, потребителя</w:t>
+      </w:r>
+      <w:r>
+        <w:rPr>
+          <w:rFonts w:ascii="Times New Roman" w:hAnsi="Times New Roman" w:cs="Times New Roman"/>
+        </w:rPr>
+        <w:t>т избира глагол</w:t>
+      </w:r>
+      <w:r>
+        <w:rPr>
+          <w:rFonts w:ascii="Times New Roman" w:hAnsi="Times New Roman" w:cs="Times New Roman"/>
+        </w:rPr>
+        <w:t>но време и глагола, който желае да научи.</w:t>
+      </w:r>
+    </w:p>
+    <w:p>
+      <w:pPr>
+        <w:ind w:firstLine="720"/>
+        <w:jc w:val="both"/>
+        <w:rPr>
+          <w:rFonts w:ascii="Times New Roman" w:hAnsi="Times New Roman" w:cs="Times New Roman"/>
+        </w:rPr>
+      </w:pPr>
+      <w:r>
+        <w:rPr>
+          <w:rFonts w:ascii="Times New Roman" w:hAnsi="Times New Roman" w:cs="Times New Roman"/>
+        </w:rPr>
+        <w:t>И в двата вида упражнение, потребителят има възможност да чуе правилното произношение на думата.</w:t>
+      </w:r>
     </w:p>
     <w:p>
       <w:pPr>
@@ -2791,7 +3673,7 @@
           <w:rFonts w:ascii="Times New Roman" w:hAnsi="Times New Roman" w:cs="Times New Roman"/>
           <w:sz w:val="24"/>
           <w:szCs w:val="24"/>
-          <w:lang w:val="es-ES"/>
+          <w:lang w:val="en-US"/>
         </w:rPr>
       </w:pPr>
       <w:r>
@@ -2861,8 +3743,10 @@
         <w:ind w:left="360"/>
         <w:rPr>
           <w:rFonts w:ascii="Times New Roman" w:hAnsi="Times New Roman" w:cs="Times New Roman"/>
-          <w:sz w:val="24"/>
-          <w:szCs w:val="24"/>
+          <w:color w:val="0563C1" w:themeColor="hyperlink"/>
+          <w:sz w:val="24"/>
+          <w:szCs w:val="24"/>
+          <w:u w:val="single"/>
         </w:rPr>
       </w:pPr>
       <w:r>
@@ -2873,7 +3757,79 @@
         </w:rPr>
         <w:t xml:space="preserve">Приложението се стартира от: </w:t>
       </w:r>
-      <w:hyperlink r:id="rId17" w:history="1">
+      <w:r>
+        <w:fldChar w:fldCharType="begin"/>
+      </w:r>
+      <w:r>
+        <w:instrText>HYPERLINK "https://eurodict.herokuapp.com/"</w:instrText>
+      </w:r>
+      <w:r>
+        <w:fldChar w:fldCharType="separate"/>
+      </w:r>
+      <w:r>
+        <w:rPr>
+          <w:rStyle w:val="Hyperlink"/>
+          <w:rFonts w:ascii="Times New Roman" w:hAnsi="Times New Roman" w:cs="Times New Roman"/>
+          <w:sz w:val="24"/>
+          <w:szCs w:val="24"/>
+        </w:rPr>
+        <w:t>http</w:t>
+      </w:r>
+      <w:r>
+        <w:rPr>
+          <w:rStyle w:val="Hyperlink"/>
+          <w:rFonts w:ascii="Times New Roman" w:hAnsi="Times New Roman" w:cs="Times New Roman"/>
+          <w:sz w:val="24"/>
+          <w:szCs w:val="24"/>
+          <w:lang w:val="es-ES"/>
+        </w:rPr>
+        <w:t>s</w:t>
+      </w:r>
+      <w:r>
+        <w:rPr>
+          <w:rStyle w:val="Hyperlink"/>
+          <w:rFonts w:ascii="Times New Roman" w:hAnsi="Times New Roman" w:cs="Times New Roman"/>
+          <w:sz w:val="24"/>
+          <w:szCs w:val="24"/>
+        </w:rPr>
+        <w:t>://eurodict.herokuapp.com/</w:t>
+      </w:r>
+      <w:r>
+        <w:rPr>
+          <w:rStyle w:val="Hyperlink"/>
+          <w:rFonts w:ascii="Times New Roman" w:hAnsi="Times New Roman" w:cs="Times New Roman"/>
+          <w:sz w:val="24"/>
+          <w:szCs w:val="24"/>
+        </w:rPr>
+        <w:fldChar w:fldCharType="end"/>
+      </w:r>
+    </w:p>
+    <w:p>
+      <w:pPr>
+        <w:ind w:left="360"/>
+        <w:rPr>
+          <w:rFonts w:ascii="Times New Roman" w:hAnsi="Times New Roman" w:cs="Times New Roman"/>
+          <w:sz w:val="24"/>
+          <w:szCs w:val="24"/>
+        </w:rPr>
+      </w:pPr>
+      <w:r>
+        <w:rPr>
+          <w:rFonts w:ascii="Times New Roman" w:hAnsi="Times New Roman" w:cs="Times New Roman"/>
+          <w:sz w:val="24"/>
+          <w:szCs w:val="24"/>
+        </w:rPr>
+        <w:t>Кода може</w:t>
+      </w:r>
+      <w:r>
+        <w:rPr>
+          <w:rFonts w:ascii="Times New Roman" w:hAnsi="Times New Roman" w:cs="Times New Roman"/>
+          <w:sz w:val="24"/>
+          <w:szCs w:val="24"/>
+        </w:rPr>
+        <w:t xml:space="preserve">те да намерите на: </w:t>
+      </w:r>
+      <w:hyperlink r:id="rId22" w:history="1">
         <w:r>
           <w:rPr>
             <w:rStyle w:val="Hyperlink"/>
@@ -2881,26 +3837,7 @@
             <w:sz w:val="24"/>
             <w:szCs w:val="24"/>
           </w:rPr>
-          <w:t>http</w:t>
-        </w:r>
-        <w:r>
-          <w:rPr>
-            <w:rStyle w:val="Hyperlink"/>
-            <w:rFonts w:ascii="Times New Roman" w:hAnsi="Times New Roman" w:cs="Times New Roman"/>
-            <w:sz w:val="24"/>
-            <w:szCs w:val="24"/>
-            <w:lang w:val="es-ES"/>
-          </w:rPr>
-          <w:t>s</w:t>
-        </w:r>
-        <w:r>
-          <w:rPr>
-            <w:rStyle w:val="Hyperlink"/>
-            <w:rFonts w:ascii="Times New Roman" w:hAnsi="Times New Roman" w:cs="Times New Roman"/>
-            <w:sz w:val="24"/>
-            <w:szCs w:val="24"/>
-          </w:rPr>
-          <w:t>://eurodict.herokuapp.com/</w:t>
+          <w:t>https://github.com/romanov-lyubomir/eurodict</w:t>
         </w:r>
       </w:hyperlink>
     </w:p>
@@ -2943,6 +3880,7 @@
         </w:rPr>
         <w:t xml:space="preserve">Учебник по италиански език </w:t>
       </w:r>
+      <w:proofErr w:type="spellStart"/>
       <w:r>
         <w:rPr>
           <w:rFonts w:ascii="Times New Roman" w:hAnsi="Times New Roman" w:cs="Times New Roman"/>
@@ -2952,6 +3890,7 @@
         </w:rPr>
         <w:t>Spazio</w:t>
       </w:r>
+      <w:proofErr w:type="spellEnd"/>
       <w:r>
         <w:rPr>
           <w:rFonts w:ascii="Times New Roman" w:hAnsi="Times New Roman" w:cs="Times New Roman"/>
@@ -2983,7 +3922,7 @@
           <w:szCs w:val="24"/>
         </w:rPr>
       </w:pPr>
-      <w:hyperlink r:id="rId18" w:history="1">
+      <w:hyperlink r:id="rId23" w:history="1">
         <w:r>
           <w:rPr>
             <w:rStyle w:val="Hyperlink"/>
@@ -3010,7 +3949,7 @@
           <w:u w:val="single"/>
         </w:rPr>
       </w:pPr>
-      <w:hyperlink r:id="rId19" w:history="1">
+      <w:hyperlink r:id="rId24" w:history="1">
         <w:r>
           <w:rPr>
             <w:rStyle w:val="Hyperlink"/>

</xml_diff>